<commit_message>
Included a reference in the text
</commit_message>
<xml_diff>
--- a/papers/pygSpanish/DatosAbiertosRedistritacion(PyG)RnR09.docx
+++ b/papers/pygSpanish/DatosAbiertosRedistritacion(PyG)RnR09.docx
@@ -3322,8 +3322,6 @@
           <w:lang w:val="es-MX"/>
         </w:rPr>
       </w:pPr>
-      <w:bookmarkStart w:id="1" w:name="_GoBack"/>
-      <w:bookmarkEnd w:id="1"/>
       <w:r>
         <w:rPr>
           <w:rFonts w:ascii="Times New Roman" w:hAnsi="Times New Roman" w:cs="Times New Roman"/>
@@ -4020,20 +4018,21 @@
         </w:rPr>
         <w:t xml:space="preserve"> </w:t>
       </w:r>
-      <w:bookmarkStart w:id="2" w:name="bookmark5"/>
-      <w:bookmarkStart w:id="3" w:name="bookmark4"/>
-      <w:bookmarkStart w:id="4" w:name="bookmark3"/>
-      <w:bookmarkStart w:id="5" w:name="bookmark2"/>
-      <w:bookmarkStart w:id="6" w:name="bookmark1"/>
-      <w:bookmarkStart w:id="7" w:name="bookmark0"/>
-      <w:bookmarkStart w:id="8" w:name="bookmark6"/>
-      <w:bookmarkStart w:id="9" w:name="bookmark7"/>
-      <w:bookmarkStart w:id="10" w:name="bookmark8"/>
-      <w:bookmarkStart w:id="11" w:name="bookmark9"/>
-      <w:bookmarkStart w:id="12" w:name="bookmark10"/>
-      <w:bookmarkStart w:id="13" w:name="bookmark11"/>
-      <w:bookmarkStart w:id="14" w:name="bookmark12"/>
-      <w:bookmarkStart w:id="15" w:name="bookmark13"/>
+      <w:bookmarkStart w:id="1" w:name="bookmark5"/>
+      <w:bookmarkStart w:id="2" w:name="bookmark4"/>
+      <w:bookmarkStart w:id="3" w:name="bookmark3"/>
+      <w:bookmarkStart w:id="4" w:name="bookmark2"/>
+      <w:bookmarkStart w:id="5" w:name="bookmark1"/>
+      <w:bookmarkStart w:id="6" w:name="bookmark0"/>
+      <w:bookmarkStart w:id="7" w:name="bookmark6"/>
+      <w:bookmarkStart w:id="8" w:name="bookmark7"/>
+      <w:bookmarkStart w:id="9" w:name="bookmark8"/>
+      <w:bookmarkStart w:id="10" w:name="bookmark9"/>
+      <w:bookmarkStart w:id="11" w:name="bookmark10"/>
+      <w:bookmarkStart w:id="12" w:name="bookmark11"/>
+      <w:bookmarkStart w:id="13" w:name="bookmark12"/>
+      <w:bookmarkStart w:id="14" w:name="bookmark13"/>
+      <w:bookmarkEnd w:id="1"/>
       <w:bookmarkEnd w:id="2"/>
       <w:bookmarkEnd w:id="3"/>
       <w:bookmarkEnd w:id="4"/>
@@ -4047,7 +4046,6 @@
       <w:bookmarkEnd w:id="12"/>
       <w:bookmarkEnd w:id="13"/>
       <w:bookmarkEnd w:id="14"/>
-      <w:bookmarkEnd w:id="15"/>
       <w:r>
         <w:rPr>
           <w:rFonts w:ascii="Times New Roman" w:eastAsia="Times New Roman" w:hAnsi="Times New Roman" w:cs="Times New Roman"/>
@@ -4440,29 +4438,20 @@
           <w:szCs w:val="24"/>
           <w:lang w:val="es-MX"/>
         </w:rPr>
-        <w:t xml:space="preserve">Gómez Tagle, Silvia y María Eugenia Valdés. 2000. </w:t>
-      </w:r>
-      <w:r>
-        <w:rPr>
-          <w:rFonts w:ascii="Times New Roman" w:hAnsi="Times New Roman" w:cs="Times New Roman"/>
-          <w:i/>
-          <w:color w:val="00000A"/>
-          <w:sz w:val="24"/>
-          <w:szCs w:val="24"/>
-          <w:lang w:val="es-MX"/>
-        </w:rPr>
-        <w:t>La Geografía del Poder y las Elecciones en México</w:t>
-      </w:r>
-      <w:r>
-        <w:rPr>
-          <w:rFonts w:ascii="Times New Roman" w:hAnsi="Times New Roman" w:cs="Times New Roman"/>
-          <w:color w:val="00000A"/>
-          <w:sz w:val="24"/>
-          <w:szCs w:val="24"/>
-          <w:lang w:val="es-MX"/>
-        </w:rPr>
-        <w:t xml:space="preserve">. Ciudad de México: Instituto Federal Electoral - Plaza y Valdés. </w:t>
-      </w:r>
+        <w:t xml:space="preserve">Gody Rueda, Luis Fernando (2007). “Reelección en la Cámara de Diputados 1917-1933: Federalismo y ambición política”. </w:t>
+      </w:r>
+      <w:r>
+        <w:rPr>
+          <w:rFonts w:ascii="Times New Roman" w:eastAsia="Times New Roman" w:hAnsi="Times New Roman" w:cs="Times New Roman"/>
+          <w:color w:val="00000A"/>
+          <w:sz w:val="24"/>
+          <w:szCs w:val="24"/>
+          <w:lang w:val="es-MX"/>
+        </w:rPr>
+        <w:t>Tesis de Licenciatura. Ciudad de México: Instituto Tecnológico Autónomo de México.</w:t>
+      </w:r>
+      <w:bookmarkStart w:id="15" w:name="_GoBack"/>
+      <w:bookmarkEnd w:id="15"/>
     </w:p>
     <w:p>
       <w:pPr>
@@ -4471,6 +4460,52 @@
         <w:ind w:left="720" w:hanging="720"/>
         <w:contextualSpacing/>
         <w:rPr>
+          <w:rFonts w:ascii="Times New Roman" w:hAnsi="Times New Roman" w:cs="Times New Roman"/>
+          <w:color w:val="00000A"/>
+          <w:sz w:val="24"/>
+          <w:szCs w:val="24"/>
+          <w:lang w:val="es-MX"/>
+        </w:rPr>
+      </w:pPr>
+      <w:r>
+        <w:rPr>
+          <w:rFonts w:ascii="Times New Roman" w:hAnsi="Times New Roman" w:cs="Times New Roman"/>
+          <w:color w:val="00000A"/>
+          <w:sz w:val="24"/>
+          <w:szCs w:val="24"/>
+          <w:lang w:val="es-MX"/>
+        </w:rPr>
+        <w:t xml:space="preserve">Gómez Tagle, Silvia y María Eugenia Valdés. 2000. </w:t>
+      </w:r>
+      <w:r>
+        <w:rPr>
+          <w:rFonts w:ascii="Times New Roman" w:hAnsi="Times New Roman" w:cs="Times New Roman"/>
+          <w:i/>
+          <w:color w:val="00000A"/>
+          <w:sz w:val="24"/>
+          <w:szCs w:val="24"/>
+          <w:lang w:val="es-MX"/>
+        </w:rPr>
+        <w:t>La Geografía del Poder y las Elecciones en México</w:t>
+      </w:r>
+      <w:r>
+        <w:rPr>
+          <w:rFonts w:ascii="Times New Roman" w:hAnsi="Times New Roman" w:cs="Times New Roman"/>
+          <w:color w:val="00000A"/>
+          <w:sz w:val="24"/>
+          <w:szCs w:val="24"/>
+          <w:lang w:val="es-MX"/>
+        </w:rPr>
+        <w:t xml:space="preserve">. Ciudad de México: Instituto Federal Electoral - Plaza y Valdés. </w:t>
+      </w:r>
+    </w:p>
+    <w:p>
+      <w:pPr>
+        <w:pStyle w:val="LO-normal"/>
+        <w:spacing w:line="240" w:lineRule="auto"/>
+        <w:ind w:left="720" w:hanging="720"/>
+        <w:contextualSpacing/>
+        <w:rPr>
           <w:rFonts w:ascii="Times New Roman" w:eastAsia="Times New Roman" w:hAnsi="Times New Roman" w:cs="Times New Roman"/>
           <w:color w:val="00000A"/>
           <w:sz w:val="24"/>
@@ -4498,7 +4533,20 @@
           <w:szCs w:val="24"/>
           <w:lang w:val="es-MX"/>
         </w:rPr>
-        <w:t>Boletín Mexicano de Derecho Comparado</w:t>
+        <w:t xml:space="preserve">Boletín Mexicano de Derecho </w:t>
+      </w:r>
+      <w:r>
+        <w:rPr>
+          <w:rFonts w:ascii="Times New Roman" w:eastAsia="Times New Roman" w:hAnsi="Times New Roman" w:cs="Times New Roman"/>
+          <w:i/>
+          <w:iCs/>
+          <w:color w:val="00000A"/>
+          <w:sz w:val="24"/>
+          <w:szCs w:val="24"/>
+          <w:lang w:val="es-MX"/>
+        </w:rPr>
+        <w:lastRenderedPageBreak/>
+        <w:t>Comparado</w:t>
       </w:r>
       <w:r>
         <w:rPr>
@@ -4944,17 +4992,7 @@
           <w:sz w:val="24"/>
           <w:szCs w:val="24"/>
         </w:rPr>
-        <w:t xml:space="preserve">the </w:t>
-      </w:r>
-      <w:r>
-        <w:rPr>
-          <w:rFonts w:ascii="Times New Roman" w:hAnsi="Times New Roman" w:cs="Times New Roman"/>
-          <w:color w:val="00000A"/>
-          <w:sz w:val="24"/>
-          <w:szCs w:val="24"/>
-        </w:rPr>
-        <w:lastRenderedPageBreak/>
-        <w:t>geographic</w:t>
+        <w:t>the geographic</w:t>
       </w:r>
       <w:r>
         <w:rPr>
@@ -5970,6 +6008,7 @@
           <w:sz w:val="24"/>
           <w:szCs w:val="24"/>
         </w:rPr>
+        <w:lastRenderedPageBreak/>
         <w:t>Lujambio</w:t>
       </w:r>
       <w:proofErr w:type="spellEnd"/>
@@ -6084,7 +6123,6 @@
           <w:sz w:val="24"/>
           <w:szCs w:val="24"/>
         </w:rPr>
-        <w:lastRenderedPageBreak/>
         <w:t xml:space="preserve">Magar, Eric, Alejandro Trelles, Micah Altman, y Michael McDonald (2015) </w:t>
       </w:r>
       <w:r>
@@ -6832,7 +6870,18 @@
           <w:szCs w:val="24"/>
           <w:lang w:val="es-MX"/>
         </w:rPr>
-        <w:t xml:space="preserve">________ (2012). “Fronteras Electorales. Lecciones de la redistritación en México para California”.  </w:t>
+        <w:t xml:space="preserve">________ (2012). “Fronteras Electorales. Lecciones de la redistritación en México para </w:t>
+      </w:r>
+      <w:r>
+        <w:rPr>
+          <w:rFonts w:ascii="Times New Roman" w:eastAsia="Times New Roman" w:hAnsi="Times New Roman" w:cs="Times New Roman"/>
+          <w:color w:val="00000A"/>
+          <w:sz w:val="24"/>
+          <w:szCs w:val="24"/>
+          <w:lang w:val="es-MX"/>
+        </w:rPr>
+        <w:lastRenderedPageBreak/>
+        <w:t xml:space="preserve">California”.  </w:t>
       </w:r>
       <w:r>
         <w:rPr>
@@ -6887,17 +6936,7 @@
           <w:sz w:val="24"/>
           <w:szCs w:val="24"/>
         </w:rPr>
-        <w:t xml:space="preserve">“Transparency, Automated Redistricting, and Partisan Strategic Interaction: The Case of Mexico” Paper </w:t>
-      </w:r>
-      <w:r>
-        <w:rPr>
-          <w:rFonts w:ascii="Times New Roman" w:eastAsia="Times New Roman" w:hAnsi="Times New Roman" w:cs="Times New Roman"/>
-          <w:color w:val="00000A"/>
-          <w:sz w:val="24"/>
-          <w:szCs w:val="24"/>
-        </w:rPr>
-        <w:lastRenderedPageBreak/>
-        <w:t xml:space="preserve">presented at the Electoral Integrity Workshop, San Francisco, CA. </w:t>
+        <w:t xml:space="preserve">“Transparency, Automated Redistricting, and Partisan Strategic Interaction: The Case of Mexico” Paper presented at the Electoral Integrity Workshop, San Francisco, CA. </w:t>
       </w:r>
       <w:r>
         <w:rPr>
@@ -9532,7 +9571,7 @@
         <w:sz w:val="16"/>
         <w:szCs w:val="16"/>
       </w:rPr>
-      <w:t>22</w:t>
+      <w:t>27</w:t>
     </w:r>
     <w:r>
       <w:rPr>
@@ -15028,7 +15067,7 @@
 </file>
 
 <file path=customXml/itemProps1.xml><?xml version="1.0" encoding="utf-8"?>
-<ds:datastoreItem xmlns:ds="http://schemas.openxmlformats.org/officeDocument/2006/customXml" ds:itemID="{1C05247F-DAC7-414B-ADF0-B6B7A9A844F8}">
+<ds:datastoreItem xmlns:ds="http://schemas.openxmlformats.org/officeDocument/2006/customXml" ds:itemID="{6E0EB85A-4135-2846-B4AA-20DA2C6A4008}">
   <ds:schemaRefs>
     <ds:schemaRef ds:uri="http://schemas.openxmlformats.org/officeDocument/2006/bibliography"/>
   </ds:schemaRefs>

</xml_diff>

<commit_message>
More edits to the RnR
</commit_message>
<xml_diff>
--- a/papers/pygSpanish/DatosAbiertosRedistritacion(PyG)RnR09.docx
+++ b/papers/pygSpanish/DatosAbiertosRedistritacion(PyG)RnR09.docx
@@ -382,114 +382,122 @@
           <w:color w:val="00000A"/>
           <w:sz w:val="24"/>
         </w:rPr>
+        <w:t>Abstract:</w:t>
+      </w:r>
+      <w:r>
+        <w:rPr>
+          <w:rFonts w:ascii="Times New Roman" w:eastAsia="Times New Roman" w:hAnsi="Times New Roman" w:cs="Times New Roman"/>
+          <w:color w:val="00000A"/>
+          <w:sz w:val="24"/>
+        </w:rPr>
+        <w:t xml:space="preserve"> </w:t>
+      </w:r>
+      <w:r>
+        <w:rPr>
+          <w:rFonts w:ascii="Times New Roman" w:eastAsia="Times New Roman" w:hAnsi="Times New Roman" w:cs="Times New Roman"/>
+          <w:color w:val="FF0000"/>
+          <w:sz w:val="24"/>
+        </w:rPr>
+        <w:t>**</w:t>
+      </w:r>
+      <w:proofErr w:type="spellStart"/>
+      <w:r>
+        <w:rPr>
+          <w:rFonts w:ascii="Times New Roman" w:eastAsia="Times New Roman" w:hAnsi="Times New Roman" w:cs="Times New Roman"/>
+          <w:color w:val="FF0000"/>
+          <w:sz w:val="24"/>
+        </w:rPr>
+        <w:t>falta</w:t>
+      </w:r>
+      <w:proofErr w:type="spellEnd"/>
+      <w:r>
+        <w:rPr>
+          <w:rFonts w:ascii="Times New Roman" w:eastAsia="Times New Roman" w:hAnsi="Times New Roman" w:cs="Times New Roman"/>
+          <w:color w:val="FF0000"/>
+          <w:sz w:val="24"/>
+        </w:rPr>
+        <w:t xml:space="preserve"> </w:t>
+      </w:r>
+      <w:proofErr w:type="spellStart"/>
+      <w:r>
+        <w:rPr>
+          <w:rFonts w:ascii="Times New Roman" w:eastAsia="Times New Roman" w:hAnsi="Times New Roman" w:cs="Times New Roman"/>
+          <w:color w:val="FF0000"/>
+          <w:sz w:val="24"/>
+        </w:rPr>
+        <w:t>adecuar</w:t>
+      </w:r>
+      <w:proofErr w:type="spellEnd"/>
+      <w:r>
+        <w:rPr>
+          <w:rFonts w:ascii="Times New Roman" w:eastAsia="Times New Roman" w:hAnsi="Times New Roman" w:cs="Times New Roman"/>
+          <w:color w:val="FF0000"/>
+          <w:sz w:val="24"/>
+        </w:rPr>
+        <w:t xml:space="preserve"> </w:t>
+      </w:r>
+      <w:proofErr w:type="spellStart"/>
+      <w:r>
+        <w:rPr>
+          <w:rFonts w:ascii="Times New Roman" w:eastAsia="Times New Roman" w:hAnsi="Times New Roman" w:cs="Times New Roman"/>
+          <w:color w:val="FF0000"/>
+          <w:sz w:val="24"/>
+        </w:rPr>
+        <w:t>versión</w:t>
+      </w:r>
+      <w:proofErr w:type="spellEnd"/>
+      <w:r>
+        <w:rPr>
+          <w:rFonts w:ascii="Times New Roman" w:eastAsia="Times New Roman" w:hAnsi="Times New Roman" w:cs="Times New Roman"/>
+          <w:color w:val="FF0000"/>
+          <w:sz w:val="24"/>
+        </w:rPr>
+        <w:t xml:space="preserve"> en </w:t>
+      </w:r>
+      <w:proofErr w:type="spellStart"/>
+      <w:r>
+        <w:rPr>
+          <w:rFonts w:ascii="Times New Roman" w:eastAsia="Times New Roman" w:hAnsi="Times New Roman" w:cs="Times New Roman"/>
+          <w:color w:val="FF0000"/>
+          <w:sz w:val="24"/>
+        </w:rPr>
+        <w:t>inglés</w:t>
+      </w:r>
+      <w:proofErr w:type="spellEnd"/>
+      <w:r>
+        <w:rPr>
+          <w:rFonts w:ascii="Times New Roman" w:eastAsia="Times New Roman" w:hAnsi="Times New Roman" w:cs="Times New Roman"/>
+          <w:color w:val="FF0000"/>
+          <w:sz w:val="24"/>
+        </w:rPr>
+        <w:t xml:space="preserve"> al abstract en </w:t>
+      </w:r>
+      <w:proofErr w:type="spellStart"/>
+      <w:r>
+        <w:rPr>
+          <w:rFonts w:ascii="Times New Roman" w:eastAsia="Times New Roman" w:hAnsi="Times New Roman" w:cs="Times New Roman"/>
+          <w:color w:val="FF0000"/>
+          <w:sz w:val="24"/>
+        </w:rPr>
+        <w:t>español</w:t>
+      </w:r>
+      <w:proofErr w:type="spellEnd"/>
+      <w:r>
+        <w:rPr>
+          <w:rFonts w:ascii="Times New Roman" w:eastAsia="Times New Roman" w:hAnsi="Times New Roman" w:cs="Times New Roman"/>
+          <w:color w:val="00000A"/>
+          <w:sz w:val="24"/>
+        </w:rPr>
+        <w:t xml:space="preserve"> The claims and protests caused by the deterioration of the political elite during the last decade show, among other things, the urgency to strengthen the linkage between citizens and their representatives. In this area, the delimitation of the electoral boundaries </w:t>
+      </w:r>
+      <w:r>
+        <w:rPr>
+          <w:rFonts w:ascii="Times New Roman" w:eastAsia="Times New Roman" w:hAnsi="Times New Roman" w:cs="Times New Roman"/>
+          <w:color w:val="00000A"/>
+          <w:sz w:val="24"/>
+        </w:rPr>
         <w:lastRenderedPageBreak/>
-        <w:t>Abstract:</w:t>
-      </w:r>
-      <w:r>
-        <w:rPr>
-          <w:rFonts w:ascii="Times New Roman" w:eastAsia="Times New Roman" w:hAnsi="Times New Roman" w:cs="Times New Roman"/>
-          <w:color w:val="00000A"/>
-          <w:sz w:val="24"/>
-        </w:rPr>
-        <w:t xml:space="preserve"> </w:t>
-      </w:r>
-      <w:r>
-        <w:rPr>
-          <w:rFonts w:ascii="Times New Roman" w:eastAsia="Times New Roman" w:hAnsi="Times New Roman" w:cs="Times New Roman"/>
-          <w:color w:val="FF0000"/>
-          <w:sz w:val="24"/>
-        </w:rPr>
-        <w:t>**</w:t>
-      </w:r>
-      <w:proofErr w:type="spellStart"/>
-      <w:r>
-        <w:rPr>
-          <w:rFonts w:ascii="Times New Roman" w:eastAsia="Times New Roman" w:hAnsi="Times New Roman" w:cs="Times New Roman"/>
-          <w:color w:val="FF0000"/>
-          <w:sz w:val="24"/>
-        </w:rPr>
-        <w:t>falta</w:t>
-      </w:r>
-      <w:proofErr w:type="spellEnd"/>
-      <w:r>
-        <w:rPr>
-          <w:rFonts w:ascii="Times New Roman" w:eastAsia="Times New Roman" w:hAnsi="Times New Roman" w:cs="Times New Roman"/>
-          <w:color w:val="FF0000"/>
-          <w:sz w:val="24"/>
-        </w:rPr>
-        <w:t xml:space="preserve"> </w:t>
-      </w:r>
-      <w:proofErr w:type="spellStart"/>
-      <w:r>
-        <w:rPr>
-          <w:rFonts w:ascii="Times New Roman" w:eastAsia="Times New Roman" w:hAnsi="Times New Roman" w:cs="Times New Roman"/>
-          <w:color w:val="FF0000"/>
-          <w:sz w:val="24"/>
-        </w:rPr>
-        <w:t>adecuar</w:t>
-      </w:r>
-      <w:proofErr w:type="spellEnd"/>
-      <w:r>
-        <w:rPr>
-          <w:rFonts w:ascii="Times New Roman" w:eastAsia="Times New Roman" w:hAnsi="Times New Roman" w:cs="Times New Roman"/>
-          <w:color w:val="FF0000"/>
-          <w:sz w:val="24"/>
-        </w:rPr>
-        <w:t xml:space="preserve"> </w:t>
-      </w:r>
-      <w:proofErr w:type="spellStart"/>
-      <w:r>
-        <w:rPr>
-          <w:rFonts w:ascii="Times New Roman" w:eastAsia="Times New Roman" w:hAnsi="Times New Roman" w:cs="Times New Roman"/>
-          <w:color w:val="FF0000"/>
-          <w:sz w:val="24"/>
-        </w:rPr>
-        <w:t>versión</w:t>
-      </w:r>
-      <w:proofErr w:type="spellEnd"/>
-      <w:r>
-        <w:rPr>
-          <w:rFonts w:ascii="Times New Roman" w:eastAsia="Times New Roman" w:hAnsi="Times New Roman" w:cs="Times New Roman"/>
-          <w:color w:val="FF0000"/>
-          <w:sz w:val="24"/>
-        </w:rPr>
-        <w:t xml:space="preserve"> en </w:t>
-      </w:r>
-      <w:proofErr w:type="spellStart"/>
-      <w:r>
-        <w:rPr>
-          <w:rFonts w:ascii="Times New Roman" w:eastAsia="Times New Roman" w:hAnsi="Times New Roman" w:cs="Times New Roman"/>
-          <w:color w:val="FF0000"/>
-          <w:sz w:val="24"/>
-        </w:rPr>
-        <w:t>inglés</w:t>
-      </w:r>
-      <w:proofErr w:type="spellEnd"/>
-      <w:r>
-        <w:rPr>
-          <w:rFonts w:ascii="Times New Roman" w:eastAsia="Times New Roman" w:hAnsi="Times New Roman" w:cs="Times New Roman"/>
-          <w:color w:val="FF0000"/>
-          <w:sz w:val="24"/>
-        </w:rPr>
-        <w:t xml:space="preserve"> al abstract en </w:t>
-      </w:r>
-      <w:proofErr w:type="spellStart"/>
-      <w:r>
-        <w:rPr>
-          <w:rFonts w:ascii="Times New Roman" w:eastAsia="Times New Roman" w:hAnsi="Times New Roman" w:cs="Times New Roman"/>
-          <w:color w:val="FF0000"/>
-          <w:sz w:val="24"/>
-        </w:rPr>
-        <w:t>español</w:t>
-      </w:r>
-      <w:proofErr w:type="spellEnd"/>
-      <w:r>
-        <w:rPr>
-          <w:rFonts w:ascii="Times New Roman" w:eastAsia="Times New Roman" w:hAnsi="Times New Roman" w:cs="Times New Roman"/>
-          <w:color w:val="00000A"/>
-          <w:sz w:val="24"/>
-        </w:rPr>
-        <w:t xml:space="preserve"> The claims and protests caused by the deterioration of the political elite during the last decade show, among other things, the urgency to strengthen the linkage between citizens and their representatives. In this area, the delimitation of the electoral boundaries is key to improve political representation. Given the technicalities surrounding boundary delimitation processes –geographical, statistical, informatics, among the most recognizable– it is easy to fall into the temptation of relegating redistricting to specialists and lose sight of its importance for democracy. From our perspective, the use of information technology, as well as the generation and use of open data, offers an opportunity to strengthen democratic consolidation in Mexico. In this paper we discuss Mexico’s redistricting context, the challenges in transparency, and how new technologies can be useful to meet the international standards of open government. We also describe how open source web-based software has a great potential for increasing the levels of participation, transparency, communication, and accountability surrounding redistricting processes.</w:t>
+        <w:t>is key to improve political representation. Given the technicalities surrounding boundary delimitation processes –geographical, statistical, informatics, among the most recognizable– it is easy to fall into the temptation of relegating redistricting to specialists and lose sight of its importance for democracy. From our perspective, the use of information technology, as well as the generation and use of open data, offers an opportunity to strengthen democratic consolidation in Mexico. In this paper we discuss Mexico’s redistricting context, the challenges in transparency, and how new technologies can be useful to meet the international standards of open government. We also describe how open source web-based software has a great potential for increasing the levels of participation, transparency, communication, and accountability surrounding redistricting processes.</w:t>
       </w:r>
     </w:p>
     <w:p>
@@ -624,7 +632,7 @@
           <w:szCs w:val="24"/>
           <w:lang w:val="es-MX"/>
         </w:rPr>
-        <w:t xml:space="preserve"> que permitan al usuario participar, manipular, analizar y compartir el caudal de información demográfica y electoral </w:t>
+        <w:t xml:space="preserve"> que permitan al usuario participar, manipular, analizar y compartir el caudal de información demográfica y electoral georreferenciada para la redistritación. Si bien existen acervos gubernamentales de datos que no requieren de herramientas para su interpretación, la información relacionada a las distintas etapas </w:t>
       </w:r>
       <w:r>
         <w:rPr>
@@ -635,7 +643,7 @@
           <w:lang w:val="es-MX"/>
         </w:rPr>
         <w:lastRenderedPageBreak/>
-        <w:t xml:space="preserve">georreferenciada para la redistritación. Si bien existen acervos gubernamentales de datos que no requieren de herramientas para su interpretación, la información relacionada a las distintas etapas de los procesos de redistritación no se encuentran entre ellos. </w:t>
+        <w:t xml:space="preserve">de los procesos de redistritación no se encuentran entre ellos. </w:t>
       </w:r>
     </w:p>
     <w:p>
@@ -697,7 +705,7 @@
           <w:sz w:val="24"/>
           <w:lang w:val="es-MX"/>
         </w:rPr>
-        <w:t xml:space="preserve">Además, la autoridad electoral no ha construido los mecanismos de información para considerar los intereses de la ciudadanía o comunidades minoritarias. El ejemplo más claro es el caso de la población indígena. A pesar de que la Constitución establece la obligación de las autoridades en todos los niveles de garantizar la participación y los derechos de los pueblos </w:t>
+        <w:t xml:space="preserve">Además, la autoridad electoral no ha construido los mecanismos de información para considerar los intereses de la ciudadanía o comunidades minoritarias. El ejemplo más claro es el caso de la población indígena. A pesar de que la Constitución establece la obligación de las autoridades en todos los niveles de garantizar la participación y los derechos de los pueblos indígenas, la redistritación sólo contempla el tamaño relativo de este grupo en cada municipio, </w:t>
       </w:r>
       <w:r>
         <w:rPr>
@@ -707,7 +715,7 @@
           <w:lang w:val="es-MX"/>
         </w:rPr>
         <w:lastRenderedPageBreak/>
-        <w:t>indígenas, la redistritación sólo contempla el tamaño relativo de este grupo en cada municipio, pero no las diferencias entre las más de 50 comunidades y grupos étnicos en el país.</w:t>
+        <w:t>pero no las diferencias entre las más de 50 comunidades y grupos étnicos en el país.</w:t>
       </w:r>
       <w:r>
         <w:rPr>
@@ -813,7 +821,7 @@
           <w:sz w:val="24"/>
           <w:lang w:val="es-MX"/>
         </w:rPr>
-        <w:t xml:space="preserve">de código abierto tiene un gran potencial para incrementar los niveles de participación, transparencia, y rendición de cuentas en torno a los procesos de </w:t>
+        <w:t xml:space="preserve">de código abierto tiene un gran potencial para incrementar los niveles de participación, transparencia, y rendición de cuentas en torno a los procesos de redistritación en el país. Al final, ofrecemos una breve reflexión sobre el uso de datos abiertos en </w:t>
       </w:r>
       <w:r>
         <w:rPr>
@@ -823,7 +831,7 @@
           <w:lang w:val="es-MX"/>
         </w:rPr>
         <w:lastRenderedPageBreak/>
-        <w:t xml:space="preserve">redistritación en el país. Al final, ofrecemos una breve reflexión sobre el uso de datos abiertos en los procesos de redistritación, su efecto en la percepción y confianza ciudadana, así como la agenda de investigación pendiente en esta materia. </w:t>
+        <w:t xml:space="preserve">los procesos de redistritación, su efecto en la percepción y confianza ciudadana, así como la agenda de investigación pendiente en esta materia. </w:t>
       </w:r>
     </w:p>
     <w:p>
@@ -983,8 +991,18 @@
           <w:szCs w:val="24"/>
           <w:lang w:val="es-MX"/>
         </w:rPr>
+        <w:t xml:space="preserve">Con algunas diferencias técnicas, la redistritación de 2013 siguió el mismo proceso que </w:t>
+      </w:r>
+      <w:r>
+        <w:rPr>
+          <w:rFonts w:ascii="Times New Roman" w:eastAsia="Times New Roman" w:hAnsi="Times New Roman" w:cs="Times New Roman"/>
+          <w:color w:val="00000A"/>
+          <w:sz w:val="24"/>
+          <w:szCs w:val="24"/>
+          <w:lang w:val="es-MX"/>
+        </w:rPr>
         <w:lastRenderedPageBreak/>
-        <w:t>Con algunas diferencias técnicas, la redistritación de 2013 siguió el mismo proceso que las anteriores (Trelles et al. 2015). Puede resumirse, como en el Diagrama 1</w:t>
+        <w:t>las anteriores (Trelles et al. 2015). Puede resumirse, como en el Diagrama 1</w:t>
       </w:r>
       <w:r>
         <w:rPr>
@@ -1096,18 +1114,7 @@
           <w:szCs w:val="24"/>
           <w:lang w:val="es-MX"/>
         </w:rPr>
-        <w:t xml:space="preserve"> Sonnleitner (2001, 2013a) y González (2008) resaltan como, a pesar del cambio normativo de las últimas dos décadas, persiste la mala representación política de los indígenas por redistritar sin tomar en cuenta las </w:t>
-      </w:r>
-      <w:r>
-        <w:rPr>
-          <w:rFonts w:ascii="Times New Roman" w:eastAsia="Times New Roman" w:hAnsi="Times New Roman" w:cs="Times New Roman"/>
-          <w:color w:val="00000A"/>
-          <w:sz w:val="24"/>
-          <w:szCs w:val="24"/>
-          <w:lang w:val="es-MX"/>
-        </w:rPr>
-        <w:lastRenderedPageBreak/>
-        <w:t>diferencias y hasta antagonismos entre pueblos geográficamente próximos.</w:t>
+        <w:t xml:space="preserve"> Sonnleitner (2001, 2013a) y González (2008) resaltan como, a pesar del cambio normativo de las últimas dos décadas, persiste la mala representación política de los indígenas por redistritar sin tomar en cuenta las diferencias y hasta antagonismos entre pueblos geográficamente próximos.</w:t>
       </w:r>
       <w:r>
         <w:rPr>
@@ -1151,6 +1158,7 @@
           <w:szCs w:val="24"/>
           <w:lang w:val="es-MX"/>
         </w:rPr>
+        <w:lastRenderedPageBreak/>
         <w:t xml:space="preserve">Si esta literatura, desde perspectivas varias, ha aportado descripciones minuciosas e interesantes de la distribución territorial del voto, aún es poco lo que ha enseñado acerca de los </w:t>
       </w:r>
       <w:r>
@@ -1250,7 +1258,7 @@
           <w:szCs w:val="24"/>
           <w:lang w:val="es-MX"/>
         </w:rPr>
-        <w:t xml:space="preserve">Rossiter, Johnston y Pattie (1998) por ejemplo, al estudiar la redistritación en Irlanda del Norte, argumentan que la neutralidad de las comisiones independientes no es barrera para que los partidos políticos intenten influir en sus decisiones para salvaguardar sus intereses, y presentan evidencia de que lo </w:t>
+        <w:t xml:space="preserve">Rossiter, Johnston y Pattie (1998) por ejemplo, al estudiar la redistritación en Irlanda del Norte, argumentan que la neutralidad de las comisiones independientes no es barrera para que los partidos políticos intenten influir en sus decisiones para salvaguardar sus intereses, y presentan evidencia de que lo consiguen en un grado importante. Para estos autores, el grado de influencia partidista en la </w:t>
       </w:r>
       <w:r>
         <w:rPr>
@@ -1261,7 +1269,7 @@
           <w:lang w:val="es-MX"/>
         </w:rPr>
         <w:lastRenderedPageBreak/>
-        <w:t xml:space="preserve">consiguen en un grado importante. Para estos autores, el grado de influencia partidista en la redistritación depende de tres factores: a) la claridad de los criterios normativos; b) el perfil de los integrantes del órgano que dibuja el mapa, y c) la dinámica entre éste y los partidos. De la discusiṕn que desarrollamos más abajo se desprenden dos factores adicionales: d) la transparencia efectiva y accesibilidad de toda la información del proceso redistritador y e) la existencia de mecanismos de comunicación y verificación entre el público y el órgano encargado de la delimitación electoral. </w:t>
+        <w:t xml:space="preserve">redistritación depende de tres factores: a) la claridad de los criterios normativos; b) el perfil de los integrantes del órgano que dibuja el mapa, y c) la dinámica entre éste y los partidos. De la discusiṕn que desarrollamos más abajo se desprenden dos factores adicionales: d) la transparencia efectiva y accesibilidad de toda la información del proceso redistritador y e) la existencia de mecanismos de comunicación y verificación entre el público y el órgano encargado de la delimitación electoral. </w:t>
       </w:r>
     </w:p>
     <w:p>
@@ -1416,7 +1424,7 @@
           <w:szCs w:val="24"/>
           <w:lang w:val="es-MX"/>
         </w:rPr>
-        <w:t xml:space="preserve">Sólo con mala fe pueden dejarse de reconocer el muy grande esfuerzo y los muy importantes </w:t>
+        <w:t xml:space="preserve">Sólo con mala fe pueden dejarse de reconocer el muy grande esfuerzo y los muy importantes logros del IFE/INE en pro de una política de datos abiertos. Los casi veinte años que el órgano </w:t>
       </w:r>
       <w:r>
         <w:rPr>
@@ -1427,7 +1435,7 @@
           <w:lang w:val="es-MX"/>
         </w:rPr>
         <w:lastRenderedPageBreak/>
-        <w:t xml:space="preserve">logros del IFE/INE en pro de una política de datos abiertos. Los casi veinte años que el órgano lleva transparentando gradualmente la información de los procesos electorales y de diversos aspectos de la regulación a su cargo saltan a la vista con solo visitar su página de internet. En materia de redistritación, todos los insumos cartográficos están disponibles en línea (INE 2015b, 2015c). Lo paradójico es que, por la naturaleza de la redistritación y la complejidad técnica del proceso, el esfuerzo hecho hasta ahora resulta insuficiente. </w:t>
+        <w:t xml:space="preserve">lleva transparentando gradualmente la información de los procesos electorales y de diversos aspectos de la regulación a su cargo saltan a la vista con solo visitar su página de internet. En materia de redistritación, todos los insumos cartográficos están disponibles en línea (INE 2015b, 2015c). Lo paradójico es que, por la naturaleza de la redistritación y la complejidad técnica del proceso, el esfuerzo hecho hasta ahora resulta insuficiente. </w:t>
       </w:r>
     </w:p>
     <w:p>
@@ -1508,7 +1516,7 @@
           <w:szCs w:val="24"/>
           <w:lang w:val="es-MX"/>
         </w:rPr>
-        <w:t xml:space="preserve">externas a la autoridad electoral, como la censal que reporta el INEGI; la estimación de tiempos de traslado en las vialidades y carreteras de cada distrito, proveniente de la Secretaría de Comunicaciones y Transportes; o la ubicación y concentración de la población indígena, elaborada por la CDI. Otra parte importante de la información proviene del propio INE, como la descripción de los algoritmos de optimización </w:t>
+        <w:t xml:space="preserve">externas a la autoridad electoral, como la censal que reporta el INEGI; la estimación de tiempos de traslado en las vialidades y carreteras de cada distrito, proveniente de la Secretaría de Comunicaciones y Transportes; o la ubicación y concentración de la población indígena, elaborada por la CDI. Otra parte importante de la información proviene del propio INE, como la descripción de los algoritmos de optimización (véase Magar et al. 2015 para una discusión crítica del proceso de optimización automatizado), la </w:t>
       </w:r>
       <w:r>
         <w:rPr>
@@ -1519,7 +1527,7 @@
           <w:lang w:val="es-MX"/>
         </w:rPr>
         <w:lastRenderedPageBreak/>
-        <w:t xml:space="preserve">(véase Magar et al. 2015 para una discusión crítica del proceso de optimización automatizado), la normatividad relevante o la cartografía de las secciones electorales del país (que son las unidades fundamentales de la redistritación). Por último, cada órgano electoral local concentra los distintos criterios legales y administrativos que tiene cada entidad. Y aunque el proceso formal de redistritación no contempla el análisis de resultados electorales, es de suponer que las revisiones partidistas se hacen, primordialmente, a la luz de éstos y los votos son, por ende, información clave para poder evaluar los mapas propuestos por unos y otros. </w:t>
+        <w:t xml:space="preserve">normatividad relevante o la cartografía de las secciones electorales del país (que son las unidades fundamentales de la redistritación). Por último, cada órgano electoral local concentra los distintos criterios legales y administrativos que tiene cada entidad. Y aunque el proceso formal de redistritación no contempla el análisis de resultados electorales, es de suponer que las revisiones partidistas se hacen, primordialmente, a la luz de éstos y los votos son, por ende, información clave para poder evaluar los mapas propuestos por unos y otros. </w:t>
       </w:r>
     </w:p>
     <w:p>
@@ -1593,9 +1601,19 @@
           <w:szCs w:val="24"/>
           <w:lang w:val="es-MX"/>
         </w:rPr>
+        <w:tab/>
+        <w:t xml:space="preserve">Poner la información faltante a disposición del público sin duda contribuirá al esfuerzo de </w:t>
+      </w:r>
+      <w:r>
+        <w:rPr>
+          <w:rFonts w:ascii="Times New Roman" w:eastAsia="Tahoma" w:hAnsi="Times New Roman" w:cs="Times New Roman"/>
+          <w:color w:val="00000A"/>
+          <w:sz w:val="24"/>
+          <w:szCs w:val="24"/>
+          <w:lang w:val="es-MX"/>
+        </w:rPr>
         <w:lastRenderedPageBreak/>
-        <w:tab/>
-        <w:t xml:space="preserve">Poner la información faltante a disposición del público sin duda contribuirá al esfuerzo de transparentación. Pero, dada la naturaleza del proceso redistritador que desea evaluarse, no bastará. También será necesario un esfuerzo importante de armonización e integración de la información por parte de la autoridad electoral para facilitar significativemente su uso. Para ver por qué, elaboramos condiciones para que la transparencia y los datos abiertos se traduzcan en rendición de cuentas efectiva (Smith 2015, Ferreira da Cruza et al. 2015). </w:t>
+        <w:t xml:space="preserve">transparentación. Pero, dada la naturaleza del proceso redistritador que desea evaluarse, no bastará. También será necesario un esfuerzo importante de armonización e integración de la información por parte de la autoridad electoral para facilitar significativemente su uso. Para ver por qué, elaboramos condiciones para que la transparencia y los datos abiertos se traduzcan en rendición de cuentas efectiva (Smith 2015, Ferreira da Cruza et al. 2015). </w:t>
       </w:r>
     </w:p>
     <w:p>
@@ -1734,7 +1752,7 @@
           <w:szCs w:val="24"/>
           <w:lang w:val="es-MX"/>
         </w:rPr>
-        <w:t xml:space="preserve"> Consiste en operar la redistritación con total transparencia dándole al público acceso continuo (preferiblemente, en línea) a los acuerdos, los mapas </w:t>
+        <w:t xml:space="preserve"> Consiste en operar la redistritación con total transparencia dándole al público acceso continuo (preferiblemente, en línea) a los acuerdos, los mapas propuestos, las deliberaciones, las observaciones presentadas a los mapas. Para ello deben </w:t>
       </w:r>
       <w:r>
         <w:rPr>
@@ -1745,7 +1763,7 @@
           <w:lang w:val="es-MX"/>
         </w:rPr>
         <w:lastRenderedPageBreak/>
-        <w:t xml:space="preserve">propuestos, las deliberaciones, las observaciones presentadas a los mapas. Para ello deben clasificarse como públicos los datos utilizados y los registros que vaya generando el propio proceso de redistritación. Todo análisis llevado a cabo o consultado por la autoridad debe de ser consultable. Lo mismo en el caso del </w:t>
+        <w:t xml:space="preserve">clasificarse como públicos los datos utilizados y los registros que vaya generando el propio proceso de redistritación. Todo análisis llevado a cabo o consultado por la autoridad debe de ser consultable. Lo mismo en el caso del </w:t>
       </w:r>
       <w:r>
         <w:rPr>
@@ -1889,18 +1907,7 @@
           <w:szCs w:val="24"/>
           <w:lang w:val="es-MX"/>
         </w:rPr>
-        <w:t xml:space="preserve">Un mecanismo es la adopción de una interfaz informática estándar y de fácil uso, con una licencia de código fuente libre. Esto facilitará que cualquier interesado, incluso sin ser especialista en el tema, pueda formular contrapropuestas de delimitación electoral legales que sirvan de base para evaluar otras </w:t>
-      </w:r>
-      <w:r>
-        <w:rPr>
-          <w:rFonts w:ascii="Times New Roman" w:eastAsia="Tahoma" w:hAnsi="Times New Roman" w:cs="Times New Roman"/>
-          <w:color w:val="00000A"/>
-          <w:sz w:val="24"/>
-          <w:szCs w:val="24"/>
-          <w:lang w:val="es-MX"/>
-        </w:rPr>
-        <w:lastRenderedPageBreak/>
-        <w:t>propuestas sobre la mesa.</w:t>
+        <w:t>Un mecanismo es la adopción de una interfaz informática estándar y de fácil uso, con una licencia de código fuente libre. Esto facilitará que cualquier interesado, incluso sin ser especialista en el tema, pueda formular contrapropuestas de delimitación electoral legales que sirvan de base para evaluar otras propuestas sobre la mesa.</w:t>
       </w:r>
       <w:r>
         <w:rPr>
@@ -1921,7 +1928,18 @@
           <w:szCs w:val="24"/>
           <w:lang w:val="es-MX"/>
         </w:rPr>
-        <w:t xml:space="preserve"> Una plataforma de esta naturaleza permitiría comparar fácilmente distintos mapas usando tanto los criterios formales que usa la autoridad como las consecuencias políticas de los distintos planes propuestos. Que el software sea libre permite que sea copiado, estudiado, alterado y redistribuido para, entre otras cosas, verificar que de hecho lleva a cabo el proceso de optimización conforme a los criterios legales. </w:t>
+        <w:t xml:space="preserve"> Una plataforma de esta naturaleza permitiría comparar fácilmente </w:t>
+      </w:r>
+      <w:r>
+        <w:rPr>
+          <w:rFonts w:ascii="Times New Roman" w:eastAsia="Tahoma" w:hAnsi="Times New Roman" w:cs="Times New Roman"/>
+          <w:color w:val="00000A"/>
+          <w:sz w:val="24"/>
+          <w:szCs w:val="24"/>
+          <w:lang w:val="es-MX"/>
+        </w:rPr>
+        <w:lastRenderedPageBreak/>
+        <w:t xml:space="preserve">distintos mapas usando tanto los criterios formales que usa la autoridad como las consecuencias políticas de los distintos planes propuestos. Que el software sea libre permite que sea copiado, estudiado, alterado y redistribuido para, entre otras cosas, verificar que de hecho lleva a cabo el proceso de optimización conforme a los criterios legales. </w:t>
       </w:r>
     </w:p>
     <w:p>
@@ -2026,7 +2044,7 @@
           <w:sz w:val="24"/>
           <w:lang w:val="es-MX"/>
         </w:rPr>
-        <w:t xml:space="preserve">. La nota ha discutido los problemas en la distritación federal. Los rezagos que detectamos palidecen cuando se los contrasta con la redistritación en la mayoría de los estados, que han incumplido incluso la condición de datos abiertos, la más básica de nuestra discusión. En la mayoría de los estados, la redistritación recayó exclusivamente en los institutos electorales locales, aunque en algunos casos las legislaturas locales jugaban un papel central en dicho proceso (Trelles y Martínez 2007; López y Soto 2008; Lujambio y Vives 2008). La dificultad para obtener la información relativa a la adopción de los distritos es notoria. </w:t>
+        <w:t xml:space="preserve">. La nota ha discutido los problemas en la distritación federal. Los rezagos que detectamos palidecen cuando se los contrasta con la redistritación en la mayoría de los estados, que han incumplido incluso la condición de datos abiertos, la más básica de nuestra discusión. En la mayoría de los estados, la redistritación recayó exclusivamente en los institutos electorales locales, aunque en algunos casos las legislaturas locales jugaban un papel central en dicho proceso (Trelles y Martínez 2007; López y Soto 2008; Lujambio y Vives 2008). La dificultad para obtener la información relativa a la adopción de los distritos es notoria. Obtener incluso la cartografía distrital es un reto: las imágenes fotográficas de los distritos están disponibles en muchos estados a través de los portales de internet, pero nunca los archivos </w:t>
       </w:r>
       <w:r>
         <w:rPr>
@@ -2036,7 +2054,7 @@
           <w:lang w:val="es-MX"/>
         </w:rPr>
         <w:lastRenderedPageBreak/>
-        <w:t xml:space="preserve">Obtener incluso la cartografía distrital es un reto: las imágenes fotográficas de los distritos están disponibles en muchos estados a través de los portales de internet, pero nunca los archivos digitalizados que permitieran un análisis, incluso básico, de los mapas. Si este análisis, ha sido imposible sopesar el grado de arbitrariedad en los criterios de distritación o documentar los niveles de politización del proceso. </w:t>
+        <w:t xml:space="preserve">digitalizados que permitieran un análisis, incluso básico, de los mapas. Si este análisis, ha sido imposible sopesar el grado de arbitrariedad en los criterios de distritación o documentar los niveles de politización del proceso. </w:t>
       </w:r>
     </w:p>
     <w:p>
@@ -2132,7 +2150,7 @@
           <w:szCs w:val="24"/>
           <w:lang w:val="es-MX"/>
         </w:rPr>
-        <w:t xml:space="preserve"> Para los procesos locales, a diferencia de las redistritaciones federales de 2004 y 2013, se optó por aislar del proceso de optimización, junto con los municipios con concentraciones importantes </w:t>
+        <w:t xml:space="preserve"> Para los procesos locales, a diferencia de las redistritaciones federales de 2004 y 2013, se optó por aislar del proceso de optimización, junto con los municipios con concentraciones importantes de población indígena, el criterio vinculado a los tiempos de traslado entre cabeceras municipales. Lo anterior, con el fin de aislar a los municipios que no podrían ser divididos por el </w:t>
       </w:r>
       <w:r>
         <w:rPr>
@@ -2143,7 +2161,7 @@
           <w:lang w:val="es-MX"/>
         </w:rPr>
         <w:lastRenderedPageBreak/>
-        <w:t>de población indígena, el criterio vinculado a los tiempos de traslado entre cabeceras municipales. Lo anterior, con el fin de aislar a los municipios que no podrían ser divididos por el algoritmo durante el proceso de optimización. Para la segunda fase del proceso de optimización, se utilizaron sólo dos – en lugar de cuatro – componentes: el equilibrio poblacional y la compacidad geométrica (INE 2015, Trelles et al. 2015). El componente poblacional recibió dos veces el peso de la compacidad en la función de costo.</w:t>
+        <w:t>algoritmo durante el proceso de optimización. Para la segunda fase del proceso de optimización, se utilizaron sólo dos – en lugar de cuatro – componentes: el equilibrio poblacional y la compacidad geométrica (INE 2015, Trelles et al. 2015). El componente poblacional recibió dos veces el peso de la compacidad en la función de costo.</w:t>
       </w:r>
       <w:r>
         <w:rPr>
@@ -2247,18 +2265,7 @@
           <w:szCs w:val="24"/>
           <w:lang w:val="es-MX"/>
         </w:rPr>
-        <w:t xml:space="preserve">. Como ya se dijo, los partidos participaron activamente en la formulación de observaciones y contrapropuestas para dibujar los distritos electorales federales de cara a la elección de 2015. En incumplimiento de la condición de </w:t>
-      </w:r>
-      <w:r>
-        <w:rPr>
-          <w:rFonts w:ascii="Times New Roman" w:hAnsi="Times New Roman" w:cs="Times New Roman"/>
-          <w:color w:val="00000A"/>
-          <w:sz w:val="24"/>
-          <w:szCs w:val="24"/>
-          <w:lang w:val="es-MX"/>
-        </w:rPr>
-        <w:lastRenderedPageBreak/>
-        <w:t xml:space="preserve">replicabilidad dificulta enormemente una evaluación de los efectos que esto tuvo en el mapa (que se dibujó en tiempo y forma, aunque nunca se adoptó). </w:t>
+        <w:t xml:space="preserve">. Como ya se dijo, los partidos participaron activamente en la formulación de observaciones y contrapropuestas para dibujar los distritos electorales federales de cara a la elección de 2015. En incumplimiento de la condición de replicabilidad dificulta enormemente una evaluación de los efectos que esto tuvo en el mapa (que se dibujó en tiempo y forma, aunque nunca se adoptó). </w:t>
       </w:r>
     </w:p>
     <w:p>
@@ -2282,6 +2289,7 @@
           <w:szCs w:val="24"/>
           <w:lang w:val="es-MX"/>
         </w:rPr>
+        <w:lastRenderedPageBreak/>
         <w:t xml:space="preserve">En su intervención, el entonces Consejero Presidente, Leonardo Valdés, resaltó la activa participación de los partidos en la construcción de los escenarios distritales: </w:t>
       </w:r>
     </w:p>
@@ -2362,7 +2370,7 @@
           <w:szCs w:val="24"/>
           <w:lang w:val="es-MX"/>
         </w:rPr>
-        <w:t xml:space="preserve">¿Qué cambios propusieron los partidos? ¿Qué intereses había detrás de las contrapropuestas? ¿Qué tanto se distanciaron las propuestas formuladas del escenario automatizado? ¿Cuáles fueron aceptadas y cuáles rechazadas? ¿Se cumplieron sistemáticamente los criterios legales y normativos? ¿Cuál fue el partido que propuso más escenarios y por qué lo hizo más que otros? ¿Qué tanto se mejoró el valor original asociado a la función de costo? ¿La autoridad evaluó con los mismos criterios todas las contrapropuestas? ¿Qué partido hizo más propuestas aceptadas? Y, en términos más generales, ¿la intervención de los partidos introdujo algún quizás sesgo en los distritos? Desafortunadamente, con la información que está a </w:t>
+        <w:t xml:space="preserve">¿Qué cambios propusieron los partidos? ¿Qué intereses había detrás de las contrapropuestas? ¿Qué tanto se distanciaron las propuestas formuladas del escenario automatizado? ¿Cuáles fueron aceptadas y cuáles rechazadas? ¿Se cumplieron sistemáticamente los criterios legales y normativos? ¿Cuál fue el partido que propuso más escenarios y por qué lo hizo más que otros? ¿Qué tanto se mejoró el valor original asociado a la función de costo? ¿La autoridad evaluó con los mismos criterios todas las contrapropuestas? ¿Qué partido hizo más propuestas aceptadas? Y, en términos más generales, ¿la intervención de los partidos introdujo algún quizás sesgo en los distritos? Desafortunadamente, con la información que está a disposición del público, ningún ciudadano, organismo o grupo de interés podría responder estas preguntas. Le faltará no solamente el software del IFE/INE, también echará de menos la </w:t>
       </w:r>
       <w:r>
         <w:rPr>
@@ -2373,7 +2381,7 @@
           <w:lang w:val="es-MX"/>
         </w:rPr>
         <w:lastRenderedPageBreak/>
-        <w:t xml:space="preserve">disposición del público, ningún ciudadano, organismo o grupo de interés podría responder estas preguntas. Le faltará no solamente el software del IFE/INE, también echará de menos la operacionalización del algoritmo de optimización, los elementos de calibración del modelo, la selección aleatoria de una sección semilla como punto de partida para la optimización automatizada, las distintas corridas que se realizaron para determinar un primer escenario, y cada una de las 544 contrapropuestas que formularon los partidos. Sin un esfuerzo serio por aspirar a cumplir las condiciones de datos abiertos y de replicabilidad no se puede evaluar los mapas propuestos. </w:t>
+        <w:t xml:space="preserve">operacionalización del algoritmo de optimización, los elementos de calibración del modelo, la selección aleatoria de una sección semilla como punto de partida para la optimización automatizada, las distintas corridas que se realizaron para determinar un primer escenario, y cada una de las 544 contrapropuestas que formularon los partidos. Sin un esfuerzo serio por aspirar a cumplir las condiciones de datos abiertos y de replicabilidad no se puede evaluar los mapas propuestos. </w:t>
       </w:r>
     </w:p>
     <w:p>
@@ -2527,7 +2535,18 @@
           <w:szCs w:val="24"/>
           <w:lang w:val="es-MX"/>
         </w:rPr>
-        <w:t>.  México se encuentra en los niveles más básicos de participación (probablemente en el segundo nivel). Para transitar de los primeros niveles de participación (de inclusión indirecta) a los niveles de participación real y directa (cuarto y quinto nivel) es necesario desarrollar una política de datos abiertos que incluya: a) campañas de educación para que la ciudadanía esté informada y consciente de que puede participar en estos procesos, y b) los mecanismos y las herramientas para que los ciudadanos puedan participar.</w:t>
+        <w:t xml:space="preserve">.  México se encuentra en los niveles más básicos de participación (probablemente en el segundo nivel). Para transitar de los primeros </w:t>
+      </w:r>
+      <w:r>
+        <w:rPr>
+          <w:rFonts w:ascii="Times New Roman" w:eastAsia="Times New Roman" w:hAnsi="Times New Roman" w:cs="Times New Roman"/>
+          <w:color w:val="00000A"/>
+          <w:sz w:val="24"/>
+          <w:szCs w:val="24"/>
+          <w:lang w:val="es-MX"/>
+        </w:rPr>
+        <w:lastRenderedPageBreak/>
+        <w:t>niveles de participación (de inclusión indirecta) a los niveles de participación real y directa (cuarto y quinto nivel) es necesario desarrollar una política de datos abiertos que incluya: a) campañas de educación para que la ciudadanía esté informada y consciente de que puede participar en estos procesos, y b) los mecanismos y las herramientas para que los ciudadanos puedan participar.</w:t>
       </w:r>
       <w:r>
         <w:rPr>
@@ -2768,7 +2787,7 @@
           <w:sz w:val="24"/>
           <w:lang w:val="es-MX"/>
         </w:rPr>
-        <w:t xml:space="preserve"> podría albergarse en el servidor de la autoridad electoral, de una institución académica, de una organización no gubernamental o incluso rentando espacio en uno de los múltiples servicios comerciales (p. ej., </w:t>
+        <w:t xml:space="preserve"> podría albergarse en el servidor de la autoridad electoral, de una institución académica, de una organización no gubernamental o incluso rentando espacio en uno de los múltiples servicios comerciales (p. ej., Amazon cloud).  El usuario tiene acceso a toda la información vinculada al proceso de redistritación, así como una herramienta de fácil uso para crear distritos electorales, evaluar </w:t>
       </w:r>
       <w:r>
         <w:rPr>
@@ -2778,7 +2797,7 @@
           <w:lang w:val="es-MX"/>
         </w:rPr>
         <w:lastRenderedPageBreak/>
-        <w:t xml:space="preserve">Amazon cloud).  El usuario tiene acceso a toda la información vinculada al proceso de redistritación, así como una herramienta de fácil uso para crear distritos electorales, evaluar mapas, comparar planes, y formular sugerencias. </w:t>
+        <w:t xml:space="preserve">mapas, comparar planes, y formular sugerencias. </w:t>
       </w:r>
     </w:p>
     <w:p>
@@ -2917,7 +2936,7 @@
           <w:szCs w:val="24"/>
           <w:lang w:val="es-MX"/>
         </w:rPr>
-        <w:t xml:space="preserve">En ambas aparece, del lado derecho de la pantalla, una calculadora con los valores asociados a los criterios de evaluación del mapa que han sido incorporados al sistema.  El sistema permite incorporar datos de cualquier variable reportable a </w:t>
+        <w:t xml:space="preserve">En ambas aparece, del lado derecho de la pantalla, una calculadora con los valores asociados a los criterios de evaluación del mapa que han sido incorporados al sistema.  El sistema permite incorporar datos de cualquier variable reportable a nivel de sección electoral.  En la Figura 1, por ejemplo, la calculadora reporta la población total, la lista nominal de electores y la relación hombres/mujeres de los distritos en el mapa. En la </w:t>
       </w:r>
       <w:r>
         <w:rPr>
@@ -2928,7 +2947,7 @@
           <w:lang w:val="es-MX"/>
         </w:rPr>
         <w:lastRenderedPageBreak/>
-        <w:t xml:space="preserve">nivel de sección electoral.  En la Figura 1, por ejemplo, la calculadora reporta la población total, la lista nominal de electores y la relación hombres/mujeres de los distritos en el mapa. En la Figura 2 aparece la población, si el distrito tiene o no exclaves y una estadística de compacidad distrital.  Toda la información sociodemográfica asociada a los resultados censales (número de habitantes, ingreso, educación, género, edad); los valores asociados a los componentes utilizados en el proceso de redistritación (como el porcentaje de población indígena, la contigüidad y continuidad geográfica, la integridad municipal, la compacidad geométrica y los tiempos de traslado inter-municipales); los resultados electorales anteriores (incluido cualquier índice de competitividad electoral); o los indicadores generados por otras instituciones (delitos, secuestro, extorsión), se pueden visualizar en este espacio.  </w:t>
+        <w:t xml:space="preserve">Figura 2 aparece la población, si el distrito tiene o no exclaves y una estadística de compacidad distrital.  Toda la información sociodemográfica asociada a los resultados censales (número de habitantes, ingreso, educación, género, edad); los valores asociados a los componentes utilizados en el proceso de redistritación (como el porcentaje de población indígena, la contigüidad y continuidad geográfica, la integridad municipal, la compacidad geométrica y los tiempos de traslado inter-municipales); los resultados electorales anteriores (incluido cualquier índice de competitividad electoral); o los indicadores generados por otras instituciones (delitos, secuestro, extorsión), se pueden visualizar en este espacio.  </w:t>
       </w:r>
     </w:p>
     <w:p>
@@ -3040,8 +3059,18 @@
           <w:szCs w:val="24"/>
           <w:lang w:val="es-MX"/>
         </w:rPr>
+        <w:t xml:space="preserve">La plataforma permite seleccionar un grupo de variables y exportar una base de datos para analizarla con la herramienta de preferencia del usuario.  La calculadora que muestran las </w:t>
+      </w:r>
+      <w:r>
+        <w:rPr>
+          <w:rFonts w:ascii="Times New Roman" w:hAnsi="Times New Roman" w:cs="Times New Roman"/>
+          <w:color w:val="00000A"/>
+          <w:sz w:val="24"/>
+          <w:szCs w:val="24"/>
+          <w:lang w:val="es-MX"/>
+        </w:rPr>
         <w:lastRenderedPageBreak/>
-        <w:t xml:space="preserve">La plataforma permite seleccionar un grupo de variables y exportar una base de datos para analizarla con la herramienta de preferencia del usuario.  La calculadora que muestran las figuras tendría el potencial de incrementar sustancialmente los niveles de transparencia alrededor del proceso, al obligar a cualquier usuario a entablar un diálogo (especialmente con las autoridades encargadas de la redistritación) de forma objetiva y a través de valores cuantitativos. El </w:t>
+        <w:t xml:space="preserve">figuras tendría el potencial de incrementar sustancialmente los niveles de transparencia alrededor del proceso, al obligar a cualquier usuario a entablar un diálogo (especialmente con las autoridades encargadas de la redistritación) de forma objetiva y a través de valores cuantitativos. El </w:t>
       </w:r>
       <w:r>
         <w:rPr>
@@ -3165,7 +3194,29 @@
           <w:sz w:val="24"/>
           <w:lang w:val="es-MX"/>
         </w:rPr>
-        <w:t xml:space="preserve">tecnología permitiría generar mecanismos de información a un costo marginal, especialmente si se utilizan plataformas de código de fuente abierta. Más que una amenaza para la redistritación, como lo pueden percibir algunos actores burocráticos o partidistas, abrir el proceso de redistritación al público obligaría a la autoridad electoral y a los partidos a adoptar criterios claros y consistentes para formular contrapropuestas de redistritación. A su vez, abriría las puertas para poder considerar inquietudes regionales y construir escenarios que, apegándose al </w:t>
+        <w:t xml:space="preserve">tecnología permitiría generar mecanismos de información a un costo marginal, especialmente si se utilizan plataformas de código de fuente abierta. Más que una amenaza para la redistritación, como lo pueden percibir algunos actores burocráticos o partidistas, abrir el proceso de redistritación al público obligaría a la autoridad electoral y a los partidos a adoptar criterios claros y consistentes para formular contrapropuestas de redistritación. A su vez, abriría las puertas para poder considerar inquietudes regionales y construir escenarios que, apegándose al marco normativo, se acerquen más a la realidad social de los electores. </w:t>
+      </w:r>
+    </w:p>
+    <w:p>
+      <w:pPr>
+        <w:pStyle w:val="LO-normal"/>
+        <w:spacing w:line="480" w:lineRule="auto"/>
+        <w:rPr>
+          <w:rFonts w:ascii="Times New Roman" w:eastAsia="Times New Roman" w:hAnsi="Times New Roman" w:cs="Times New Roman"/>
+          <w:color w:val="00000A"/>
+          <w:sz w:val="24"/>
+          <w:lang w:val="es-MX"/>
+        </w:rPr>
+      </w:pPr>
+      <w:r>
+        <w:rPr>
+          <w:rFonts w:ascii="Times New Roman" w:eastAsia="Times New Roman" w:hAnsi="Times New Roman" w:cs="Times New Roman"/>
+          <w:color w:val="00000A"/>
+          <w:sz w:val="24"/>
+          <w:lang w:val="es-MX"/>
+        </w:rPr>
+        <w:tab/>
+        <w:t xml:space="preserve">La aparición y el uso de la cartografía electoral en línea en Estados Unidos de América ha </w:t>
       </w:r>
       <w:r>
         <w:rPr>
@@ -3175,29 +3226,7 @@
           <w:lang w:val="es-MX"/>
         </w:rPr>
         <w:lastRenderedPageBreak/>
-        <w:t xml:space="preserve">marco normativo, se acerquen más a la realidad social de los electores. </w:t>
-      </w:r>
-    </w:p>
-    <w:p>
-      <w:pPr>
-        <w:pStyle w:val="LO-normal"/>
-        <w:spacing w:line="480" w:lineRule="auto"/>
-        <w:rPr>
-          <w:rFonts w:ascii="Times New Roman" w:eastAsia="Times New Roman" w:hAnsi="Times New Roman" w:cs="Times New Roman"/>
-          <w:color w:val="00000A"/>
-          <w:sz w:val="24"/>
-          <w:lang w:val="es-MX"/>
-        </w:rPr>
-      </w:pPr>
-      <w:r>
-        <w:rPr>
-          <w:rFonts w:ascii="Times New Roman" w:eastAsia="Times New Roman" w:hAnsi="Times New Roman" w:cs="Times New Roman"/>
-          <w:color w:val="00000A"/>
-          <w:sz w:val="24"/>
-          <w:lang w:val="es-MX"/>
-        </w:rPr>
-        <w:tab/>
-        <w:t>La aparición y el uso de la cartografía electoral en línea en Estados Unidos de América ha permitido que la ciudadanía tenga acceso directo al proceso de redistritación e identificar con mayor precisión los intereses comunitarios. La participación ciudadana ha brindado a las autoridades una gama mucho más amplia de opciones para explorar, comparar y evaluar escenarios en un proceso que se ha caracterizado por sus altos niveles de politización y que, hasta hace unos años, era sólo accesible a un círculo muy pequeño de políticos y tecnócratas. La experiencia en EUA muestra que los planes creados por la ciudadanía, comparándolos con los propuestos por los legisladores, suelen tener menos sesgo partidista y generan escenarios más competitivos (Altman, Mann, McDonald y Ornstein 2010; Altman y McDonald 2010, 2011, 2012, 2014).</w:t>
+        <w:t>permitido que la ciudadanía tenga acceso directo al proceso de redistritación e identificar con mayor precisión los intereses comunitarios. La participación ciudadana ha brindado a las autoridades una gama mucho más amplia de opciones para explorar, comparar y evaluar escenarios en un proceso que se ha caracterizado por sus altos niveles de politización y que, hasta hace unos años, era sólo accesible a un círculo muy pequeño de políticos y tecnócratas. La experiencia en EUA muestra que los planes creados por la ciudadanía, comparándolos con los propuestos por los legisladores, suelen tener menos sesgo partidista y generan escenarios más competitivos (Altman, Mann, McDonald y Ornstein 2010; Altman y McDonald 2010, 2011, 2012, 2014).</w:t>
       </w:r>
       <w:r>
         <w:rPr>
@@ -3343,6 +3372,7 @@
           <w:lang w:val="es-MX"/>
         </w:rPr>
       </w:pPr>
+      <w:bookmarkStart w:id="1" w:name="_GoBack"/>
       <w:r>
         <w:rPr>
           <w:rFonts w:ascii="Times New Roman" w:eastAsia="Tahoma" w:hAnsi="Times New Roman" w:cs="Times New Roman"/>
@@ -3361,7 +3391,7 @@
           <w:szCs w:val="24"/>
           <w:lang w:val="es-MX"/>
         </w:rPr>
-        <w:t xml:space="preserve">. A pesar de no ser un proceso lo suficiente transparente ni estar libre de tensiones </w:t>
+        <w:t xml:space="preserve">. A pesar de no ser un proceso lo suficiente transparente ni estar libre de tensiones políticas, la redistritación en México se ha caracterizado, hasta ahora, por su bajo nivel de politización.  La ausencia de reelección legislativa explica, en parte, este fenómeno.  Los </w:t>
       </w:r>
       <w:r>
         <w:rPr>
@@ -3372,7 +3402,27 @@
           <w:lang w:val="es-MX"/>
         </w:rPr>
         <w:lastRenderedPageBreak/>
-        <w:t xml:space="preserve">políticas, la redistritación en México se ha caracterizado, hasta ahora, por su bajo nivel de politización.  La ausencia de reelección legislativa explica, en parte, este fenómeno.  Los legisladores tienen incentivos para cultivar lealtades con la cúpula partidista pero no con los electores de su demarcación; y éstos, carentes de un vínculo con el legislador, votan mayoritariamente por un partido, no para castigar o premiar el desempeño individual de su representante en el distrito. (Dworak 2003, Godoy 2014). </w:t>
+        <w:t xml:space="preserve">legisladores tienen incentivos para cultivar lealtades con la cúpula partidista pero no con los electores de su demarcación; y éstos, carentes de un vínculo con el legislador, votan mayoritariamente por un partido, no para castigar o premiar el desempeño individual de </w:t>
+      </w:r>
+      <w:r>
+        <w:rPr>
+          <w:rFonts w:ascii="Times New Roman" w:eastAsia="Tahoma" w:hAnsi="Times New Roman" w:cs="Times New Roman"/>
+          <w:color w:val="00000A"/>
+          <w:sz w:val="24"/>
+          <w:szCs w:val="24"/>
+          <w:lang w:val="es-MX"/>
+        </w:rPr>
+        <w:t>su representante en el distrito</w:t>
+      </w:r>
+      <w:r>
+        <w:rPr>
+          <w:rFonts w:ascii="Times New Roman" w:eastAsia="Tahoma" w:hAnsi="Times New Roman" w:cs="Times New Roman"/>
+          <w:color w:val="00000A"/>
+          <w:sz w:val="24"/>
+          <w:szCs w:val="24"/>
+          <w:lang w:val="es-MX"/>
+        </w:rPr>
+        <w:t xml:space="preserve"> (Dworak 2003, Godoy 2014). </w:t>
       </w:r>
       <w:r>
         <w:rPr>
@@ -3384,6 +3434,7 @@
         <w:t xml:space="preserve">A partir del 2018 entrará en vigor la cláusula de reelección legislativa inmediata a nivel federal y local, tras más de ocho décadas en que los legisladores no pudieron aspirar a repetir en sus cargos de representación.  Es esperable que la reelección dé nuevos bríos a la conexión electoral de representantes ambiciosos de permanecer en el cargo con su distrito.  En este contexto, consideramos fundamental hacer hincapié en la importancia de la redistritación, y ofrecer nuevos mecanismos para que más y más diversos actores se informen y participen en el dibujo del mapa.  Esto generará nuevos vínculos, hasta ahora inexistentes, de comunicación con los representates, los partidos y la autoridad electoral.  Es de suma importancia que la redistritación se convierta en un proceso inclusivo, equilibrado y transparente para darle sentido a los nuevos espacios de representación en el congreso federal y en cada una de las asambleas legislativas de los estados. </w:t>
       </w:r>
     </w:p>
+    <w:bookmarkEnd w:id="1"/>
     <w:p>
       <w:pPr>
         <w:pStyle w:val="LO-normal"/>
@@ -3403,7 +3454,7 @@
           <w:sz w:val="24"/>
           <w:lang w:val="es-MX"/>
         </w:rPr>
-        <w:t xml:space="preserve">La política gubernamental de datos abiertos busca poner a disposición de la ciudadanía la información generada por instituciones públicas en formatos accesibles, tanto técnicos como legales, para evaluar las políticas y acciones gubernamentales. El marco normativo en México, desde la Constitución hasta los reglamentos y estatutos de instituciones públicas, reconocen el acceso a la información pública como un derecho fundamental (Instituto Nacional Electoral 2015a). Es decir, hay una aceptación generalizada entre las instituciones del Estado mexicano sobre la trascendencia de contar con sistemas efectivos de acceso a la información pública y hay </w:t>
+        <w:t xml:space="preserve">La política gubernamental de datos abiertos busca poner a disposición de la ciudadanía la información generada por instituciones públicas en formatos accesibles, tanto técnicos como legales, para evaluar las políticas y acciones gubernamentales. El marco normativo en México, desde la Constitución hasta los reglamentos y estatutos de instituciones públicas, reconocen el acceso a la información pública como un derecho fundamental (Instituto Nacional Electoral 2015a). Es decir, hay una aceptación generalizada entre las instituciones del Estado mexicano sobre la trascendencia de contar con sistemas efectivos de acceso a la información pública y hay un reconocimiento explícito a la relevancia de generar y poner a disposición de la ciudadanía información socialmente útil. Sin embargo, existe un rezago importante en materia de </w:t>
       </w:r>
       <w:r>
         <w:rPr>
@@ -3413,7 +3464,7 @@
           <w:lang w:val="es-MX"/>
         </w:rPr>
         <w:lastRenderedPageBreak/>
-        <w:t xml:space="preserve">un reconocimiento explícito a la relevancia de generar y poner a disposición de la ciudadanía información socialmente útil. Sin embargo, existe un rezago importante en materia de redistritación. El INE, y cada uno de los 32 Organismos Públicos Locales, pueden sumarse a las prácticas y estándares internacionales de gobierno abierto para transitar de una sociedad en donde la información es pública –porque así lo establece el marco normativo–, a una sociedad en donde la información que se genere con recursos públicos esté sistematizada, disponible y sea utilizable por cualquier persona interesada. </w:t>
+        <w:t xml:space="preserve">redistritación. El INE, y cada uno de los 32 Organismos Públicos Locales, pueden sumarse a las prácticas y estándares internacionales de gobierno abierto para transitar de una sociedad en donde la información es pública –porque así lo establece el marco normativo–, a una sociedad en donde la información que se genere con recursos públicos esté sistematizada, disponible y sea utilizable por cualquier persona interesada. </w:t>
       </w:r>
     </w:p>
     <w:p>
@@ -3489,7 +3540,7 @@
           <w:szCs w:val="24"/>
           <w:lang w:val="es-MX"/>
         </w:rPr>
-        <w:t xml:space="preserve">**Usar quizás para la conclusión. Para las elecciones de 2018, por ejemplo, no está claro qué método de optimización, criterios, o ponderación utilizará el INE para redistritar los 300 distritos federales. Los distritos bajo los cuales se lleve a cabo la elección de 2018 serán, por primera ocasión, distritos en donde los representantes de mayoría relativa intentarán estrechar el </w:t>
+        <w:t xml:space="preserve">**Usar quizás para la conclusión. Para las elecciones de 2018, por ejemplo, no está claro qué método de optimización, criterios, o ponderación utilizará el INE para redistritar los 300 distritos federales. Los distritos bajo los cuales se lleve a cabo la elección de 2018 serán, por primera ocasión, distritos en donde los representantes de mayoría relativa intentarán estrechar el vínculo que tienen con el electorado con el fin de ser reelectos hasta por tres periodos consecutivos. En teoría, estos distritos servirán para reelegir a los legisladores en las elecciones </w:t>
       </w:r>
       <w:r>
         <w:rPr>
@@ -3500,7 +3551,7 @@
           <w:lang w:val="es-MX"/>
         </w:rPr>
         <w:lastRenderedPageBreak/>
-        <w:t>vínculo que tienen con el electorado con el fin de ser reelectos hasta por tres periodos consecutivos. En teoría, estos distritos servirán para reelegir a los legisladores en las elecciones subsecuentes de 2021, 2024 y 2027.</w:t>
+        <w:t>subsecuentes de 2021, 2024 y 2027.</w:t>
       </w:r>
     </w:p>
     <w:p>
@@ -4018,21 +4069,20 @@
         </w:rPr>
         <w:t xml:space="preserve"> </w:t>
       </w:r>
-      <w:bookmarkStart w:id="1" w:name="bookmark5"/>
-      <w:bookmarkStart w:id="2" w:name="bookmark4"/>
-      <w:bookmarkStart w:id="3" w:name="bookmark3"/>
-      <w:bookmarkStart w:id="4" w:name="bookmark2"/>
-      <w:bookmarkStart w:id="5" w:name="bookmark1"/>
-      <w:bookmarkStart w:id="6" w:name="bookmark0"/>
-      <w:bookmarkStart w:id="7" w:name="bookmark6"/>
-      <w:bookmarkStart w:id="8" w:name="bookmark7"/>
-      <w:bookmarkStart w:id="9" w:name="bookmark8"/>
-      <w:bookmarkStart w:id="10" w:name="bookmark9"/>
-      <w:bookmarkStart w:id="11" w:name="bookmark10"/>
-      <w:bookmarkStart w:id="12" w:name="bookmark11"/>
-      <w:bookmarkStart w:id="13" w:name="bookmark12"/>
-      <w:bookmarkStart w:id="14" w:name="bookmark13"/>
-      <w:bookmarkEnd w:id="1"/>
+      <w:bookmarkStart w:id="2" w:name="bookmark5"/>
+      <w:bookmarkStart w:id="3" w:name="bookmark4"/>
+      <w:bookmarkStart w:id="4" w:name="bookmark3"/>
+      <w:bookmarkStart w:id="5" w:name="bookmark2"/>
+      <w:bookmarkStart w:id="6" w:name="bookmark1"/>
+      <w:bookmarkStart w:id="7" w:name="bookmark0"/>
+      <w:bookmarkStart w:id="8" w:name="bookmark6"/>
+      <w:bookmarkStart w:id="9" w:name="bookmark7"/>
+      <w:bookmarkStart w:id="10" w:name="bookmark8"/>
+      <w:bookmarkStart w:id="11" w:name="bookmark9"/>
+      <w:bookmarkStart w:id="12" w:name="bookmark10"/>
+      <w:bookmarkStart w:id="13" w:name="bookmark11"/>
+      <w:bookmarkStart w:id="14" w:name="bookmark12"/>
+      <w:bookmarkStart w:id="15" w:name="bookmark13"/>
       <w:bookmarkEnd w:id="2"/>
       <w:bookmarkEnd w:id="3"/>
       <w:bookmarkEnd w:id="4"/>
@@ -4046,6 +4096,7 @@
       <w:bookmarkEnd w:id="12"/>
       <w:bookmarkEnd w:id="13"/>
       <w:bookmarkEnd w:id="14"/>
+      <w:bookmarkEnd w:id="15"/>
       <w:r>
         <w:rPr>
           <w:rFonts w:ascii="Times New Roman" w:eastAsia="Times New Roman" w:hAnsi="Times New Roman" w:cs="Times New Roman"/>
@@ -4450,8 +4501,6 @@
         </w:rPr>
         <w:t>Tesis de Licenciatura. Ciudad de México: Instituto Tecnológico Autónomo de México.</w:t>
       </w:r>
-      <w:bookmarkStart w:id="15" w:name="_GoBack"/>
-      <w:bookmarkEnd w:id="15"/>
     </w:p>
     <w:p>
       <w:pPr>
@@ -7543,10 +7592,10 @@
           <w:noProof/>
         </w:rPr>
         <w:drawing>
-          <wp:inline distT="0" distB="0" distL="0" distR="0" wp14:anchorId="3C228421" wp14:editId="1333AB73">
-            <wp:extent cx="5943600" cy="4840605"/>
+          <wp:inline distT="0" distB="0" distL="0" distR="0" wp14:anchorId="31AA462E" wp14:editId="61BFC3C9">
+            <wp:extent cx="5943600" cy="4675239"/>
             <wp:effectExtent l="0" t="0" r="0" b="0"/>
-            <wp:docPr id="2" name="Picture"/>
+            <wp:docPr id="7" name="Picture 2"/>
             <wp:cNvGraphicFramePr>
               <a:graphicFrameLocks xmlns:a="http://schemas.openxmlformats.org/drawingml/2006/main" noChangeAspect="1"/>
             </wp:cNvGraphicFramePr>
@@ -7554,13 +7603,20 @@
               <a:graphicData uri="http://schemas.openxmlformats.org/drawingml/2006/picture">
                 <pic:pic xmlns:pic="http://schemas.openxmlformats.org/drawingml/2006/picture">
                   <pic:nvPicPr>
-                    <pic:cNvPr id="1" name="Picture"/>
+                    <pic:cNvPr id="0" name="Picture 2"/>
                     <pic:cNvPicPr>
                       <a:picLocks noChangeAspect="1" noChangeArrowheads="1"/>
                     </pic:cNvPicPr>
                   </pic:nvPicPr>
                   <pic:blipFill>
-                    <a:blip r:embed="rId15"/>
+                    <a:blip r:embed="rId15">
+                      <a:extLst>
+                        <a:ext uri="{28A0092B-C50C-407E-A947-70E740481C1C}">
+                          <a14:useLocalDpi xmlns:a14="http://schemas.microsoft.com/office/drawing/2010/main" val="0"/>
+                        </a:ext>
+                      </a:extLst>
+                    </a:blip>
+                    <a:srcRect/>
                     <a:stretch>
                       <a:fillRect/>
                     </a:stretch>
@@ -7568,17 +7624,14 @@
                   <pic:spPr bwMode="auto">
                     <a:xfrm>
                       <a:off x="0" y="0"/>
-                      <a:ext cx="5943600" cy="4840605"/>
+                      <a:ext cx="5943600" cy="4675239"/>
                     </a:xfrm>
                     <a:prstGeom prst="rect">
                       <a:avLst/>
                     </a:prstGeom>
                     <a:noFill/>
-                    <a:ln w="9525">
+                    <a:ln>
                       <a:noFill/>
-                      <a:miter lim="800000"/>
-                      <a:headEnd/>
-                      <a:tailEnd/>
                     </a:ln>
                   </pic:spPr>
                 </pic:pic>
@@ -9571,7 +9624,7 @@
         <w:sz w:val="16"/>
         <w:szCs w:val="16"/>
       </w:rPr>
-      <w:t>27</w:t>
+      <w:t>23</w:t>
     </w:r>
     <w:r>
       <w:rPr>
@@ -15067,7 +15120,7 @@
 </file>
 
 <file path=customXml/itemProps1.xml><?xml version="1.0" encoding="utf-8"?>
-<ds:datastoreItem xmlns:ds="http://schemas.openxmlformats.org/officeDocument/2006/customXml" ds:itemID="{6E0EB85A-4135-2846-B4AA-20DA2C6A4008}">
+<ds:datastoreItem xmlns:ds="http://schemas.openxmlformats.org/officeDocument/2006/customXml" ds:itemID="{8D9E3305-2C19-424D-8A23-0DF15CB2255F}">
   <ds:schemaRefs>
     <ds:schemaRef ds:uri="http://schemas.openxmlformats.org/officeDocument/2006/bibliography"/>
   </ds:schemaRefs>

</xml_diff>

<commit_message>
Final edits before submission to PyG
I have made the final changes to our research note and letter to the
editor.
</commit_message>
<xml_diff>
--- a/papers/pygSpanish/DatosAbiertosRedistritacion(PyG)RnR09.docx
+++ b/papers/pygSpanish/DatosAbiertosRedistritacion(PyG)RnR09.docx
@@ -36,7 +36,7 @@
           <w:spacing w:val="0"/>
           <w:lang w:val="es-MX"/>
         </w:rPr>
-        <w:t xml:space="preserve">Datos abiertos, transparencia y </w:t>
+        <w:t xml:space="preserve">Datos abiertos, </w:t>
       </w:r>
       <w:r>
         <w:rPr>
@@ -49,6 +49,32 @@
           <w:spacing w:val="0"/>
           <w:lang w:val="es-MX"/>
         </w:rPr>
+        <w:t>representación política</w:t>
+      </w:r>
+      <w:r>
+        <w:rPr>
+          <w:rStyle w:val="BookTitle"/>
+          <w:rFonts w:ascii="Times New Roman" w:hAnsi="Times New Roman" w:cs="Times New Roman"/>
+          <w:b w:val="0"/>
+          <w:bCs w:val="0"/>
+          <w:smallCaps w:val="0"/>
+          <w:color w:val="00000A"/>
+          <w:spacing w:val="0"/>
+          <w:lang w:val="es-MX"/>
+        </w:rPr>
+        <w:t xml:space="preserve"> y </w:t>
+      </w:r>
+      <w:r>
+        <w:rPr>
+          <w:rStyle w:val="BookTitle"/>
+          <w:rFonts w:ascii="Times New Roman" w:hAnsi="Times New Roman" w:cs="Times New Roman"/>
+          <w:b w:val="0"/>
+          <w:bCs w:val="0"/>
+          <w:smallCaps w:val="0"/>
+          <w:color w:val="00000A"/>
+          <w:spacing w:val="0"/>
+          <w:lang w:val="es-MX"/>
+        </w:rPr>
         <w:br/>
         <w:t>redistritación en México</w:t>
       </w:r>
@@ -260,7 +286,18 @@
           <w:sz w:val="24"/>
           <w:lang w:val="es-MX"/>
         </w:rPr>
-        <w:t xml:space="preserve"> Los diversos reclamos y protestas de la ciudadanía generados por el desgaste de la clase política en la última década han expuesto la urgencia de estrechar el vínculo entre la ciudadanía y sus representantes. En este rubro, la delimitación de la cartografía electoral es un mecanismo fundamental para transitar hacia una mejor representación política. Por tratarse de una labor inmersa en tecnicismos de diversa índole (geográficos, estadísticos, informáticos, entre los más reconocibles) es fácil caer en la tentación de relegar la redistritación al ámbito de los especialistas y perder de vista su importancia para la vida democrática. Desde nuestra óptica, la generación de datos abiertos y el uso de la tecnología de la información ofrecen una oportunidad para fortalecer la representación democrática. En esta nota discutimos el proceso de redistritación mexicano y los obstáculos que enfrenta en materia de transparencia y rendición de cuentas. Elaboramos también el potencial que tiene la tecnología actual para incrementar las condiciones de datos abiertos, de replicabilidad y de participación para que la transparencia en redistritación se traduzca en rendición de cuentas. </w:t>
+        <w:t xml:space="preserve"> Los diversos reclamos y protestas de la ciudadanía generados por el desgaste de la clase política en la última década han expuesto la urgencia de estrechar el vín</w:t>
+      </w:r>
+      <w:bookmarkStart w:id="0" w:name="_GoBack"/>
+      <w:bookmarkEnd w:id="0"/>
+      <w:r>
+        <w:rPr>
+          <w:rFonts w:ascii="Times New Roman" w:eastAsia="Times New Roman" w:hAnsi="Times New Roman" w:cs="Times New Roman"/>
+          <w:color w:val="00000A"/>
+          <w:sz w:val="24"/>
+          <w:lang w:val="es-MX"/>
+        </w:rPr>
+        <w:t xml:space="preserve">culo entre la ciudadanía y sus representantes. En este rubro, la delimitación de la cartografía electoral es un mecanismo fundamental para transitar hacia una mejor representación política. Por tratarse de una labor inmersa en tecnicismos de diversa índole (geográficos, estadísticos, informáticos, entre los más reconocibles) es fácil caer en la tentación de relegar la redistritación al ámbito de los especialistas y perder de vista su importancia para la vida democrática. Desde nuestra óptica, la generación de datos abiertos y el uso de la tecnología de la información ofrecen una oportunidad para fortalecer la representación democrática. En esta nota discutimos el proceso de redistritación mexicano y los obstáculos que enfrenta en materia de transparencia y rendición de cuentas. Elaboramos también el potencial que tiene la tecnología actual para incrementar las condiciones de datos abiertos, de replicabilidad y de participación para que la transparencia en redistritación se traduzca en rendición de cuentas. </w:t>
       </w:r>
     </w:p>
     <w:p>
@@ -382,6 +419,7 @@
           <w:color w:val="00000A"/>
           <w:sz w:val="24"/>
         </w:rPr>
+        <w:lastRenderedPageBreak/>
         <w:t>Abstract:</w:t>
       </w:r>
       <w:r>
@@ -488,16 +526,7 @@
           <w:color w:val="00000A"/>
           <w:sz w:val="24"/>
         </w:rPr>
-        <w:t xml:space="preserve"> The claims and protests caused by the deterioration of the political elite during the last decade show, among other things, the urgency to strengthen the linkage between citizens and their representatives. In this area, the delimitation of the electoral boundaries </w:t>
-      </w:r>
-      <w:r>
-        <w:rPr>
-          <w:rFonts w:ascii="Times New Roman" w:eastAsia="Times New Roman" w:hAnsi="Times New Roman" w:cs="Times New Roman"/>
-          <w:color w:val="00000A"/>
-          <w:sz w:val="24"/>
-        </w:rPr>
-        <w:lastRenderedPageBreak/>
-        <w:t>is key to improve political representation. Given the technicalities surrounding boundary delimitation processes –geographical, statistical, informatics, among the most recognizable– it is easy to fall into the temptation of relegating redistricting to specialists and lose sight of its importance for democracy. From our perspective, the use of information technology, as well as the generation and use of open data, offers an opportunity to strengthen democratic consolidation in Mexico. In this paper we discuss Mexico’s redistricting context, the challenges in transparency, and how new technologies can be useful to meet the international standards of open government. We also describe how open source web-based software has a great potential for increasing the levels of participation, transparency, communication, and accountability surrounding redistricting processes.</w:t>
+        <w:t xml:space="preserve"> The claims and protests caused by the deterioration of the political elite during the last decade show, among other things, the urgency to strengthen the linkage between citizens and their representatives. In this area, the delimitation of the electoral boundaries is key to improve political representation. Given the technicalities surrounding boundary delimitation processes –geographical, statistical, informatics, among the most recognizable– it is easy to fall into the temptation of relegating redistricting to specialists and lose sight of its importance for democracy. From our perspective, the use of information technology, as well as the generation and use of open data, offers an opportunity to strengthen democratic consolidation in Mexico. In this paper we discuss Mexico’s redistricting context, the challenges in transparency, and how new technologies can be useful to meet the international standards of open government. We also describe how open source web-based software has a great potential for increasing the levels of participation, transparency, communication, and accountability surrounding redistricting processes.</w:t>
       </w:r>
     </w:p>
     <w:p>
@@ -632,7 +661,7 @@
           <w:szCs w:val="24"/>
           <w:lang w:val="es-MX"/>
         </w:rPr>
-        <w:t xml:space="preserve"> que permitan al usuario participar, manipular, analizar y compartir el caudal de información demográfica y electoral georreferenciada para la redistritación. Si bien existen acervos gubernamentales de datos que no requieren de herramientas para su interpretación, la información relacionada a las distintas etapas </w:t>
+        <w:t xml:space="preserve"> que permitan al usuario participar, manipular, analizar y compartir el caudal de información demográfica y electoral </w:t>
       </w:r>
       <w:r>
         <w:rPr>
@@ -643,7 +672,7 @@
           <w:lang w:val="es-MX"/>
         </w:rPr>
         <w:lastRenderedPageBreak/>
-        <w:t xml:space="preserve">de los procesos de redistritación no se encuentran entre ellos. </w:t>
+        <w:t xml:space="preserve">georreferenciada para la redistritación. Si bien existen acervos gubernamentales de datos que no requieren de herramientas para su interpretación, la información relacionada a las distintas etapas de los procesos de redistritación no se encuentran entre ellos. </w:t>
       </w:r>
     </w:p>
     <w:p>
@@ -705,7 +734,7 @@
           <w:sz w:val="24"/>
           <w:lang w:val="es-MX"/>
         </w:rPr>
-        <w:t xml:space="preserve">Además, la autoridad electoral no ha construido los mecanismos de información para considerar los intereses de la ciudadanía o comunidades minoritarias. El ejemplo más claro es el caso de la población indígena. A pesar de que la Constitución establece la obligación de las autoridades en todos los niveles de garantizar la participación y los derechos de los pueblos indígenas, la redistritación sólo contempla el tamaño relativo de este grupo en cada municipio, </w:t>
+        <w:t xml:space="preserve">Además, la autoridad electoral no ha construido los mecanismos de información para considerar los intereses de la ciudadanía o comunidades minoritarias. El ejemplo más claro es el caso de la población indígena. A pesar de que la Constitución establece la obligación de las autoridades en todos los niveles de garantizar la participación y los derechos de los pueblos </w:t>
       </w:r>
       <w:r>
         <w:rPr>
@@ -715,7 +744,7 @@
           <w:lang w:val="es-MX"/>
         </w:rPr>
         <w:lastRenderedPageBreak/>
-        <w:t>pero no las diferencias entre las más de 50 comunidades y grupos étnicos en el país.</w:t>
+        <w:t>indígenas, la redistritación sólo contempla el tamaño relativo de este grupo en cada municipio, pero no las diferencias entre las más de 50 comunidades y grupos étnicos en el país.</w:t>
       </w:r>
       <w:r>
         <w:rPr>
@@ -821,7 +850,7 @@
           <w:sz w:val="24"/>
           <w:lang w:val="es-MX"/>
         </w:rPr>
-        <w:t xml:space="preserve">de código abierto tiene un gran potencial para incrementar los niveles de participación, transparencia, y rendición de cuentas en torno a los procesos de redistritación en el país. Al final, ofrecemos una breve reflexión sobre el uso de datos abiertos en </w:t>
+        <w:t xml:space="preserve">de código abierto tiene un gran potencial para incrementar los niveles de participación, transparencia, y rendición de cuentas en torno a los procesos de </w:t>
       </w:r>
       <w:r>
         <w:rPr>
@@ -831,7 +860,7 @@
           <w:lang w:val="es-MX"/>
         </w:rPr>
         <w:lastRenderedPageBreak/>
-        <w:t xml:space="preserve">los procesos de redistritación, su efecto en la percepción y confianza ciudadana, así como la agenda de investigación pendiente en esta materia. </w:t>
+        <w:t xml:space="preserve">redistritación en el país. Al final, ofrecemos una breve reflexión sobre el uso de datos abiertos en los procesos de redistritación, su efecto en la percepción y confianza ciudadana, así como la agenda de investigación pendiente en esta materia. </w:t>
       </w:r>
     </w:p>
     <w:p>
@@ -916,7 +945,7 @@
         </w:rPr>
         <w:t>). Nuestra nota atiende sólo el caso de los distritos de mayoría (</w:t>
       </w:r>
-      <w:bookmarkStart w:id="0" w:name="__DdeLink__7094_1015490698"/>
+      <w:bookmarkStart w:id="1" w:name="__DdeLink__7094_1015490698"/>
       <w:r>
         <w:rPr>
           <w:rFonts w:ascii="Times New Roman" w:eastAsia="Times New Roman" w:hAnsi="Times New Roman" w:cs="Times New Roman"/>
@@ -926,7 +955,7 @@
         </w:rPr>
         <w:t xml:space="preserve">Palacios Mora y Tirado Cervantes 2009 </w:t>
       </w:r>
-      <w:bookmarkEnd w:id="0"/>
+      <w:bookmarkEnd w:id="1"/>
       <w:r>
         <w:rPr>
           <w:rFonts w:ascii="Times New Roman" w:eastAsia="Times New Roman" w:hAnsi="Times New Roman" w:cs="Times New Roman"/>
@@ -991,18 +1020,8 @@
           <w:szCs w:val="24"/>
           <w:lang w:val="es-MX"/>
         </w:rPr>
-        <w:t xml:space="preserve">Con algunas diferencias técnicas, la redistritación de 2013 siguió el mismo proceso que </w:t>
-      </w:r>
-      <w:r>
-        <w:rPr>
-          <w:rFonts w:ascii="Times New Roman" w:eastAsia="Times New Roman" w:hAnsi="Times New Roman" w:cs="Times New Roman"/>
-          <w:color w:val="00000A"/>
-          <w:sz w:val="24"/>
-          <w:szCs w:val="24"/>
-          <w:lang w:val="es-MX"/>
-        </w:rPr>
         <w:lastRenderedPageBreak/>
-        <w:t>las anteriores (Trelles et al. 2015). Puede resumirse, como en el Diagrama 1</w:t>
+        <w:t>Con algunas diferencias técnicas, la redistritación de 2013 siguió el mismo proceso que las anteriores (Trelles et al. 2015). Puede resumirse, como en el Diagrama 1</w:t>
       </w:r>
       <w:r>
         <w:rPr>
@@ -1114,7 +1133,18 @@
           <w:szCs w:val="24"/>
           <w:lang w:val="es-MX"/>
         </w:rPr>
-        <w:t xml:space="preserve"> Sonnleitner (2001, 2013a) y González (2008) resaltan como, a pesar del cambio normativo de las últimas dos décadas, persiste la mala representación política de los indígenas por redistritar sin tomar en cuenta las diferencias y hasta antagonismos entre pueblos geográficamente próximos.</w:t>
+        <w:t xml:space="preserve"> Sonnleitner (2001, 2013a) y González (2008) resaltan como, a pesar del cambio normativo de las últimas dos décadas, persiste la mala representación política de los indígenas por redistritar sin tomar en cuenta las </w:t>
+      </w:r>
+      <w:r>
+        <w:rPr>
+          <w:rFonts w:ascii="Times New Roman" w:eastAsia="Times New Roman" w:hAnsi="Times New Roman" w:cs="Times New Roman"/>
+          <w:color w:val="00000A"/>
+          <w:sz w:val="24"/>
+          <w:szCs w:val="24"/>
+          <w:lang w:val="es-MX"/>
+        </w:rPr>
+        <w:lastRenderedPageBreak/>
+        <w:t>diferencias y hasta antagonismos entre pueblos geográficamente próximos.</w:t>
       </w:r>
       <w:r>
         <w:rPr>
@@ -1158,7 +1188,6 @@
           <w:szCs w:val="24"/>
           <w:lang w:val="es-MX"/>
         </w:rPr>
-        <w:lastRenderedPageBreak/>
         <w:t xml:space="preserve">Si esta literatura, desde perspectivas varias, ha aportado descripciones minuciosas e interesantes de la distribución territorial del voto, aún es poco lo que ha enseñado acerca de los </w:t>
       </w:r>
       <w:r>
@@ -1258,7 +1287,7 @@
           <w:szCs w:val="24"/>
           <w:lang w:val="es-MX"/>
         </w:rPr>
-        <w:t xml:space="preserve">Rossiter, Johnston y Pattie (1998) por ejemplo, al estudiar la redistritación en Irlanda del Norte, argumentan que la neutralidad de las comisiones independientes no es barrera para que los partidos políticos intenten influir en sus decisiones para salvaguardar sus intereses, y presentan evidencia de que lo consiguen en un grado importante. Para estos autores, el grado de influencia partidista en la </w:t>
+        <w:t xml:space="preserve">Rossiter, Johnston y Pattie (1998) por ejemplo, al estudiar la redistritación en Irlanda del Norte, argumentan que la neutralidad de las comisiones independientes no es barrera para que los partidos políticos intenten influir en sus decisiones para salvaguardar sus intereses, y presentan evidencia de que lo </w:t>
       </w:r>
       <w:r>
         <w:rPr>
@@ -1269,7 +1298,7 @@
           <w:lang w:val="es-MX"/>
         </w:rPr>
         <w:lastRenderedPageBreak/>
-        <w:t xml:space="preserve">redistritación depende de tres factores: a) la claridad de los criterios normativos; b) el perfil de los integrantes del órgano que dibuja el mapa, y c) la dinámica entre éste y los partidos. De la discusiṕn que desarrollamos más abajo se desprenden dos factores adicionales: d) la transparencia efectiva y accesibilidad de toda la información del proceso redistritador y e) la existencia de mecanismos de comunicación y verificación entre el público y el órgano encargado de la delimitación electoral. </w:t>
+        <w:t xml:space="preserve">consiguen en un grado importante. Para estos autores, el grado de influencia partidista en la redistritación depende de tres factores: a) la claridad de los criterios normativos; b) el perfil de los integrantes del órgano que dibuja el mapa, y c) la dinámica entre éste y los partidos. De la discusiṕn que desarrollamos más abajo se desprenden dos factores adicionales: d) la transparencia efectiva y accesibilidad de toda la información del proceso redistritador y e) la existencia de mecanismos de comunicación y verificación entre el público y el órgano encargado de la delimitación electoral. </w:t>
       </w:r>
     </w:p>
     <w:p>
@@ -1424,7 +1453,7 @@
           <w:szCs w:val="24"/>
           <w:lang w:val="es-MX"/>
         </w:rPr>
-        <w:t xml:space="preserve">Sólo con mala fe pueden dejarse de reconocer el muy grande esfuerzo y los muy importantes logros del IFE/INE en pro de una política de datos abiertos. Los casi veinte años que el órgano </w:t>
+        <w:t xml:space="preserve">Sólo con mala fe pueden dejarse de reconocer el muy grande esfuerzo y los muy importantes </w:t>
       </w:r>
       <w:r>
         <w:rPr>
@@ -1435,7 +1464,7 @@
           <w:lang w:val="es-MX"/>
         </w:rPr>
         <w:lastRenderedPageBreak/>
-        <w:t xml:space="preserve">lleva transparentando gradualmente la información de los procesos electorales y de diversos aspectos de la regulación a su cargo saltan a la vista con solo visitar su página de internet. En materia de redistritación, todos los insumos cartográficos están disponibles en línea (INE 2015b, 2015c). Lo paradójico es que, por la naturaleza de la redistritación y la complejidad técnica del proceso, el esfuerzo hecho hasta ahora resulta insuficiente. </w:t>
+        <w:t xml:space="preserve">logros del IFE/INE en pro de una política de datos abiertos. Los casi veinte años que el órgano lleva transparentando gradualmente la información de los procesos electorales y de diversos aspectos de la regulación a su cargo saltan a la vista con solo visitar su página de internet. En materia de redistritación, todos los insumos cartográficos están disponibles en línea (INE 2015b, 2015c). Lo paradójico es que, por la naturaleza de la redistritación y la complejidad técnica del proceso, el esfuerzo hecho hasta ahora resulta insuficiente. </w:t>
       </w:r>
     </w:p>
     <w:p>
@@ -1516,7 +1545,7 @@
           <w:szCs w:val="24"/>
           <w:lang w:val="es-MX"/>
         </w:rPr>
-        <w:t xml:space="preserve">externas a la autoridad electoral, como la censal que reporta el INEGI; la estimación de tiempos de traslado en las vialidades y carreteras de cada distrito, proveniente de la Secretaría de Comunicaciones y Transportes; o la ubicación y concentración de la población indígena, elaborada por la CDI. Otra parte importante de la información proviene del propio INE, como la descripción de los algoritmos de optimización (véase Magar et al. 2015 para una discusión crítica del proceso de optimización automatizado), la </w:t>
+        <w:t xml:space="preserve">externas a la autoridad electoral, como la censal que reporta el INEGI; la estimación de tiempos de traslado en las vialidades y carreteras de cada distrito, proveniente de la Secretaría de Comunicaciones y Transportes; o la ubicación y concentración de la población indígena, elaborada por la CDI. Otra parte importante de la información proviene del propio INE, como la descripción de los algoritmos de optimización </w:t>
       </w:r>
       <w:r>
         <w:rPr>
@@ -1527,7 +1556,7 @@
           <w:lang w:val="es-MX"/>
         </w:rPr>
         <w:lastRenderedPageBreak/>
-        <w:t xml:space="preserve">normatividad relevante o la cartografía de las secciones electorales del país (que son las unidades fundamentales de la redistritación). Por último, cada órgano electoral local concentra los distintos criterios legales y administrativos que tiene cada entidad. Y aunque el proceso formal de redistritación no contempla el análisis de resultados electorales, es de suponer que las revisiones partidistas se hacen, primordialmente, a la luz de éstos y los votos son, por ende, información clave para poder evaluar los mapas propuestos por unos y otros. </w:t>
+        <w:t xml:space="preserve">(véase Magar et al. 2015 para una discusión crítica del proceso de optimización automatizado), la normatividad relevante o la cartografía de las secciones electorales del país (que son las unidades fundamentales de la redistritación). Por último, cada órgano electoral local concentra los distintos criterios legales y administrativos que tiene cada entidad. Y aunque el proceso formal de redistritación no contempla el análisis de resultados electorales, es de suponer que las revisiones partidistas se hacen, primordialmente, a la luz de éstos y los votos son, por ende, información clave para poder evaluar los mapas propuestos por unos y otros. </w:t>
       </w:r>
     </w:p>
     <w:p>
@@ -1601,19 +1630,9 @@
           <w:szCs w:val="24"/>
           <w:lang w:val="es-MX"/>
         </w:rPr>
+        <w:lastRenderedPageBreak/>
         <w:tab/>
-        <w:t xml:space="preserve">Poner la información faltante a disposición del público sin duda contribuirá al esfuerzo de </w:t>
-      </w:r>
-      <w:r>
-        <w:rPr>
-          <w:rFonts w:ascii="Times New Roman" w:eastAsia="Tahoma" w:hAnsi="Times New Roman" w:cs="Times New Roman"/>
-          <w:color w:val="00000A"/>
-          <w:sz w:val="24"/>
-          <w:szCs w:val="24"/>
-          <w:lang w:val="es-MX"/>
-        </w:rPr>
-        <w:lastRenderedPageBreak/>
-        <w:t xml:space="preserve">transparentación. Pero, dada la naturaleza del proceso redistritador que desea evaluarse, no bastará. También será necesario un esfuerzo importante de armonización e integración de la información por parte de la autoridad electoral para facilitar significativemente su uso. Para ver por qué, elaboramos condiciones para que la transparencia y los datos abiertos se traduzcan en rendición de cuentas efectiva (Smith 2015, Ferreira da Cruza et al. 2015). </w:t>
+        <w:t xml:space="preserve">Poner la información faltante a disposición del público sin duda contribuirá al esfuerzo de transparentación. Pero, dada la naturaleza del proceso redistritador que desea evaluarse, no bastará. También será necesario un esfuerzo importante de armonización e integración de la información por parte de la autoridad electoral para facilitar significativemente su uso. Para ver por qué, elaboramos condiciones para que la transparencia y los datos abiertos se traduzcan en rendición de cuentas efectiva (Smith 2015, Ferreira da Cruza et al. 2015). </w:t>
       </w:r>
     </w:p>
     <w:p>
@@ -1752,7 +1771,7 @@
           <w:szCs w:val="24"/>
           <w:lang w:val="es-MX"/>
         </w:rPr>
-        <w:t xml:space="preserve"> Consiste en operar la redistritación con total transparencia dándole al público acceso continuo (preferiblemente, en línea) a los acuerdos, los mapas propuestos, las deliberaciones, las observaciones presentadas a los mapas. Para ello deben </w:t>
+        <w:t xml:space="preserve"> Consiste en operar la redistritación con total transparencia dándole al público acceso continuo (preferiblemente, en línea) a los acuerdos, los mapas </w:t>
       </w:r>
       <w:r>
         <w:rPr>
@@ -1763,7 +1782,7 @@
           <w:lang w:val="es-MX"/>
         </w:rPr>
         <w:lastRenderedPageBreak/>
-        <w:t xml:space="preserve">clasificarse como públicos los datos utilizados y los registros que vaya generando el propio proceso de redistritación. Todo análisis llevado a cabo o consultado por la autoridad debe de ser consultable. Lo mismo en el caso del </w:t>
+        <w:t xml:space="preserve">propuestos, las deliberaciones, las observaciones presentadas a los mapas. Para ello deben clasificarse como públicos los datos utilizados y los registros que vaya generando el propio proceso de redistritación. Todo análisis llevado a cabo o consultado por la autoridad debe de ser consultable. Lo mismo en el caso del </w:t>
       </w:r>
       <w:r>
         <w:rPr>
@@ -1907,7 +1926,18 @@
           <w:szCs w:val="24"/>
           <w:lang w:val="es-MX"/>
         </w:rPr>
-        <w:t>Un mecanismo es la adopción de una interfaz informática estándar y de fácil uso, con una licencia de código fuente libre. Esto facilitará que cualquier interesado, incluso sin ser especialista en el tema, pueda formular contrapropuestas de delimitación electoral legales que sirvan de base para evaluar otras propuestas sobre la mesa.</w:t>
+        <w:t xml:space="preserve">Un mecanismo es la adopción de una interfaz informática estándar y de fácil uso, con una licencia de código fuente libre. Esto facilitará que cualquier interesado, incluso sin ser especialista en el tema, pueda formular contrapropuestas de delimitación electoral legales que sirvan de base para evaluar otras </w:t>
+      </w:r>
+      <w:r>
+        <w:rPr>
+          <w:rFonts w:ascii="Times New Roman" w:eastAsia="Tahoma" w:hAnsi="Times New Roman" w:cs="Times New Roman"/>
+          <w:color w:val="00000A"/>
+          <w:sz w:val="24"/>
+          <w:szCs w:val="24"/>
+          <w:lang w:val="es-MX"/>
+        </w:rPr>
+        <w:lastRenderedPageBreak/>
+        <w:t>propuestas sobre la mesa.</w:t>
       </w:r>
       <w:r>
         <w:rPr>
@@ -1928,18 +1958,7 @@
           <w:szCs w:val="24"/>
           <w:lang w:val="es-MX"/>
         </w:rPr>
-        <w:t xml:space="preserve"> Una plataforma de esta naturaleza permitiría comparar fácilmente </w:t>
-      </w:r>
-      <w:r>
-        <w:rPr>
-          <w:rFonts w:ascii="Times New Roman" w:eastAsia="Tahoma" w:hAnsi="Times New Roman" w:cs="Times New Roman"/>
-          <w:color w:val="00000A"/>
-          <w:sz w:val="24"/>
-          <w:szCs w:val="24"/>
-          <w:lang w:val="es-MX"/>
-        </w:rPr>
-        <w:lastRenderedPageBreak/>
-        <w:t xml:space="preserve">distintos mapas usando tanto los criterios formales que usa la autoridad como las consecuencias políticas de los distintos planes propuestos. Que el software sea libre permite que sea copiado, estudiado, alterado y redistribuido para, entre otras cosas, verificar que de hecho lleva a cabo el proceso de optimización conforme a los criterios legales. </w:t>
+        <w:t xml:space="preserve"> Una plataforma de esta naturaleza permitiría comparar fácilmente distintos mapas usando tanto los criterios formales que usa la autoridad como las consecuencias políticas de los distintos planes propuestos. Que el software sea libre permite que sea copiado, estudiado, alterado y redistribuido para, entre otras cosas, verificar que de hecho lleva a cabo el proceso de optimización conforme a los criterios legales. </w:t>
       </w:r>
     </w:p>
     <w:p>
@@ -2044,7 +2063,7 @@
           <w:sz w:val="24"/>
           <w:lang w:val="es-MX"/>
         </w:rPr>
-        <w:t xml:space="preserve">. La nota ha discutido los problemas en la distritación federal. Los rezagos que detectamos palidecen cuando se los contrasta con la redistritación en la mayoría de los estados, que han incumplido incluso la condición de datos abiertos, la más básica de nuestra discusión. En la mayoría de los estados, la redistritación recayó exclusivamente en los institutos electorales locales, aunque en algunos casos las legislaturas locales jugaban un papel central en dicho proceso (Trelles y Martínez 2007; López y Soto 2008; Lujambio y Vives 2008). La dificultad para obtener la información relativa a la adopción de los distritos es notoria. Obtener incluso la cartografía distrital es un reto: las imágenes fotográficas de los distritos están disponibles en muchos estados a través de los portales de internet, pero nunca los archivos </w:t>
+        <w:t xml:space="preserve">. La nota ha discutido los problemas en la distritación federal. Los rezagos que detectamos palidecen cuando se los contrasta con la redistritación en la mayoría de los estados, que han incumplido incluso la condición de datos abiertos, la más básica de nuestra discusión. En la mayoría de los estados, la redistritación recayó exclusivamente en los institutos electorales locales, aunque en algunos casos las legislaturas locales jugaban un papel central en dicho proceso (Trelles y Martínez 2007; López y Soto 2008; Lujambio y Vives 2008). La dificultad para obtener la información relativa a la adopción de los distritos es notoria. </w:t>
       </w:r>
       <w:r>
         <w:rPr>
@@ -2054,7 +2073,7 @@
           <w:lang w:val="es-MX"/>
         </w:rPr>
         <w:lastRenderedPageBreak/>
-        <w:t xml:space="preserve">digitalizados que permitieran un análisis, incluso básico, de los mapas. Si este análisis, ha sido imposible sopesar el grado de arbitrariedad en los criterios de distritación o documentar los niveles de politización del proceso. </w:t>
+        <w:t xml:space="preserve">Obtener incluso la cartografía distrital es un reto: las imágenes fotográficas de los distritos están disponibles en muchos estados a través de los portales de internet, pero nunca los archivos digitalizados que permitieran un análisis, incluso básico, de los mapas. Si este análisis, ha sido imposible sopesar el grado de arbitrariedad en los criterios de distritación o documentar los niveles de politización del proceso. </w:t>
       </w:r>
     </w:p>
     <w:p>
@@ -2150,7 +2169,7 @@
           <w:szCs w:val="24"/>
           <w:lang w:val="es-MX"/>
         </w:rPr>
-        <w:t xml:space="preserve"> Para los procesos locales, a diferencia de las redistritaciones federales de 2004 y 2013, se optó por aislar del proceso de optimización, junto con los municipios con concentraciones importantes de población indígena, el criterio vinculado a los tiempos de traslado entre cabeceras municipales. Lo anterior, con el fin de aislar a los municipios que no podrían ser divididos por el </w:t>
+        <w:t xml:space="preserve"> Para los procesos locales, a diferencia de las redistritaciones federales de 2004 y 2013, se optó por aislar del proceso de optimización, junto con los municipios con concentraciones importantes </w:t>
       </w:r>
       <w:r>
         <w:rPr>
@@ -2161,7 +2180,7 @@
           <w:lang w:val="es-MX"/>
         </w:rPr>
         <w:lastRenderedPageBreak/>
-        <w:t>algoritmo durante el proceso de optimización. Para la segunda fase del proceso de optimización, se utilizaron sólo dos – en lugar de cuatro – componentes: el equilibrio poblacional y la compacidad geométrica (INE 2015, Trelles et al. 2015). El componente poblacional recibió dos veces el peso de la compacidad en la función de costo.</w:t>
+        <w:t>de población indígena, el criterio vinculado a los tiempos de traslado entre cabeceras municipales. Lo anterior, con el fin de aislar a los municipios que no podrían ser divididos por el algoritmo durante el proceso de optimización. Para la segunda fase del proceso de optimización, se utilizaron sólo dos – en lugar de cuatro – componentes: el equilibrio poblacional y la compacidad geométrica (INE 2015, Trelles et al. 2015). El componente poblacional recibió dos veces el peso de la compacidad en la función de costo.</w:t>
       </w:r>
       <w:r>
         <w:rPr>
@@ -2265,7 +2284,18 @@
           <w:szCs w:val="24"/>
           <w:lang w:val="es-MX"/>
         </w:rPr>
-        <w:t xml:space="preserve">. Como ya se dijo, los partidos participaron activamente en la formulación de observaciones y contrapropuestas para dibujar los distritos electorales federales de cara a la elección de 2015. En incumplimiento de la condición de replicabilidad dificulta enormemente una evaluación de los efectos que esto tuvo en el mapa (que se dibujó en tiempo y forma, aunque nunca se adoptó). </w:t>
+        <w:t xml:space="preserve">. Como ya se dijo, los partidos participaron activamente en la formulación de observaciones y contrapropuestas para dibujar los distritos electorales federales de cara a la elección de 2015. En incumplimiento de la condición de </w:t>
+      </w:r>
+      <w:r>
+        <w:rPr>
+          <w:rFonts w:ascii="Times New Roman" w:hAnsi="Times New Roman" w:cs="Times New Roman"/>
+          <w:color w:val="00000A"/>
+          <w:sz w:val="24"/>
+          <w:szCs w:val="24"/>
+          <w:lang w:val="es-MX"/>
+        </w:rPr>
+        <w:lastRenderedPageBreak/>
+        <w:t xml:space="preserve">replicabilidad dificulta enormemente una evaluación de los efectos que esto tuvo en el mapa (que se dibujó en tiempo y forma, aunque nunca se adoptó). </w:t>
       </w:r>
     </w:p>
     <w:p>
@@ -2289,7 +2319,6 @@
           <w:szCs w:val="24"/>
           <w:lang w:val="es-MX"/>
         </w:rPr>
-        <w:lastRenderedPageBreak/>
         <w:t xml:space="preserve">En su intervención, el entonces Consejero Presidente, Leonardo Valdés, resaltó la activa participación de los partidos en la construcción de los escenarios distritales: </w:t>
       </w:r>
     </w:p>
@@ -2370,7 +2399,7 @@
           <w:szCs w:val="24"/>
           <w:lang w:val="es-MX"/>
         </w:rPr>
-        <w:t xml:space="preserve">¿Qué cambios propusieron los partidos? ¿Qué intereses había detrás de las contrapropuestas? ¿Qué tanto se distanciaron las propuestas formuladas del escenario automatizado? ¿Cuáles fueron aceptadas y cuáles rechazadas? ¿Se cumplieron sistemáticamente los criterios legales y normativos? ¿Cuál fue el partido que propuso más escenarios y por qué lo hizo más que otros? ¿Qué tanto se mejoró el valor original asociado a la función de costo? ¿La autoridad evaluó con los mismos criterios todas las contrapropuestas? ¿Qué partido hizo más propuestas aceptadas? Y, en términos más generales, ¿la intervención de los partidos introdujo algún quizás sesgo en los distritos? Desafortunadamente, con la información que está a disposición del público, ningún ciudadano, organismo o grupo de interés podría responder estas preguntas. Le faltará no solamente el software del IFE/INE, también echará de menos la </w:t>
+        <w:t xml:space="preserve">¿Qué cambios propusieron los partidos? ¿Qué intereses había detrás de las contrapropuestas? ¿Qué tanto se distanciaron las propuestas formuladas del escenario automatizado? ¿Cuáles fueron aceptadas y cuáles rechazadas? ¿Se cumplieron sistemáticamente los criterios legales y normativos? ¿Cuál fue el partido que propuso más escenarios y por qué lo hizo más que otros? ¿Qué tanto se mejoró el valor original asociado a la función de costo? ¿La autoridad evaluó con los mismos criterios todas las contrapropuestas? ¿Qué partido hizo más propuestas aceptadas? Y, en términos más generales, ¿la intervención de los partidos introdujo algún quizás sesgo en los distritos? Desafortunadamente, con la información que está a </w:t>
       </w:r>
       <w:r>
         <w:rPr>
@@ -2381,7 +2410,7 @@
           <w:lang w:val="es-MX"/>
         </w:rPr>
         <w:lastRenderedPageBreak/>
-        <w:t xml:space="preserve">operacionalización del algoritmo de optimización, los elementos de calibración del modelo, la selección aleatoria de una sección semilla como punto de partida para la optimización automatizada, las distintas corridas que se realizaron para determinar un primer escenario, y cada una de las 544 contrapropuestas que formularon los partidos. Sin un esfuerzo serio por aspirar a cumplir las condiciones de datos abiertos y de replicabilidad no se puede evaluar los mapas propuestos. </w:t>
+        <w:t xml:space="preserve">disposición del público, ningún ciudadano, organismo o grupo de interés podría responder estas preguntas. Le faltará no solamente el software del IFE/INE, también echará de menos la operacionalización del algoritmo de optimización, los elementos de calibración del modelo, la selección aleatoria de una sección semilla como punto de partida para la optimización automatizada, las distintas corridas que se realizaron para determinar un primer escenario, y cada una de las 544 contrapropuestas que formularon los partidos. Sin un esfuerzo serio por aspirar a cumplir las condiciones de datos abiertos y de replicabilidad no se puede evaluar los mapas propuestos. </w:t>
       </w:r>
     </w:p>
     <w:p>
@@ -2535,18 +2564,7 @@
           <w:szCs w:val="24"/>
           <w:lang w:val="es-MX"/>
         </w:rPr>
-        <w:t xml:space="preserve">.  México se encuentra en los niveles más básicos de participación (probablemente en el segundo nivel). Para transitar de los primeros </w:t>
-      </w:r>
-      <w:r>
-        <w:rPr>
-          <w:rFonts w:ascii="Times New Roman" w:eastAsia="Times New Roman" w:hAnsi="Times New Roman" w:cs="Times New Roman"/>
-          <w:color w:val="00000A"/>
-          <w:sz w:val="24"/>
-          <w:szCs w:val="24"/>
-          <w:lang w:val="es-MX"/>
-        </w:rPr>
-        <w:lastRenderedPageBreak/>
-        <w:t>niveles de participación (de inclusión indirecta) a los niveles de participación real y directa (cuarto y quinto nivel) es necesario desarrollar una política de datos abiertos que incluya: a) campañas de educación para que la ciudadanía esté informada y consciente de que puede participar en estos procesos, y b) los mecanismos y las herramientas para que los ciudadanos puedan participar.</w:t>
+        <w:t>.  México se encuentra en los niveles más básicos de participación (probablemente en el segundo nivel). Para transitar de los primeros niveles de participación (de inclusión indirecta) a los niveles de participación real y directa (cuarto y quinto nivel) es necesario desarrollar una política de datos abiertos que incluya: a) campañas de educación para que la ciudadanía esté informada y consciente de que puede participar en estos procesos, y b) los mecanismos y las herramientas para que los ciudadanos puedan participar.</w:t>
       </w:r>
       <w:r>
         <w:rPr>
@@ -2787,7 +2805,7 @@
           <w:sz w:val="24"/>
           <w:lang w:val="es-MX"/>
         </w:rPr>
-        <w:t xml:space="preserve"> podría albergarse en el servidor de la autoridad electoral, de una institución académica, de una organización no gubernamental o incluso rentando espacio en uno de los múltiples servicios comerciales (p. ej., Amazon cloud).  El usuario tiene acceso a toda la información vinculada al proceso de redistritación, así como una herramienta de fácil uso para crear distritos electorales, evaluar </w:t>
+        <w:t xml:space="preserve"> podría albergarse en el servidor de la autoridad electoral, de una institución académica, de una organización no gubernamental o incluso rentando espacio en uno de los múltiples servicios comerciales (p. ej., </w:t>
       </w:r>
       <w:r>
         <w:rPr>
@@ -2797,7 +2815,7 @@
           <w:lang w:val="es-MX"/>
         </w:rPr>
         <w:lastRenderedPageBreak/>
-        <w:t xml:space="preserve">mapas, comparar planes, y formular sugerencias. </w:t>
+        <w:t xml:space="preserve">Amazon cloud).  El usuario tiene acceso a toda la información vinculada al proceso de redistritación, así como una herramienta de fácil uso para crear distritos electorales, evaluar mapas, comparar planes, y formular sugerencias. </w:t>
       </w:r>
     </w:p>
     <w:p>
@@ -2936,7 +2954,7 @@
           <w:szCs w:val="24"/>
           <w:lang w:val="es-MX"/>
         </w:rPr>
-        <w:t xml:space="preserve">En ambas aparece, del lado derecho de la pantalla, una calculadora con los valores asociados a los criterios de evaluación del mapa que han sido incorporados al sistema.  El sistema permite incorporar datos de cualquier variable reportable a nivel de sección electoral.  En la Figura 1, por ejemplo, la calculadora reporta la población total, la lista nominal de electores y la relación hombres/mujeres de los distritos en el mapa. En la </w:t>
+        <w:t xml:space="preserve">En ambas aparece, del lado derecho de la pantalla, una calculadora con los valores asociados a los criterios de evaluación del mapa que han sido incorporados al sistema.  El sistema permite incorporar datos de cualquier variable reportable a </w:t>
       </w:r>
       <w:r>
         <w:rPr>
@@ -2947,7 +2965,7 @@
           <w:lang w:val="es-MX"/>
         </w:rPr>
         <w:lastRenderedPageBreak/>
-        <w:t xml:space="preserve">Figura 2 aparece la población, si el distrito tiene o no exclaves y una estadística de compacidad distrital.  Toda la información sociodemográfica asociada a los resultados censales (número de habitantes, ingreso, educación, género, edad); los valores asociados a los componentes utilizados en el proceso de redistritación (como el porcentaje de población indígena, la contigüidad y continuidad geográfica, la integridad municipal, la compacidad geométrica y los tiempos de traslado inter-municipales); los resultados electorales anteriores (incluido cualquier índice de competitividad electoral); o los indicadores generados por otras instituciones (delitos, secuestro, extorsión), se pueden visualizar en este espacio.  </w:t>
+        <w:t xml:space="preserve">nivel de sección electoral.  En la Figura 1, por ejemplo, la calculadora reporta la población total, la lista nominal de electores y la relación hombres/mujeres de los distritos en el mapa. En la Figura 2 aparece la población, si el distrito tiene o no exclaves y una estadística de compacidad distrital.  Toda la información sociodemográfica asociada a los resultados censales (número de habitantes, ingreso, educación, género, edad); los valores asociados a los componentes utilizados en el proceso de redistritación (como el porcentaje de población indígena, la contigüidad y continuidad geográfica, la integridad municipal, la compacidad geométrica y los tiempos de traslado inter-municipales); los resultados electorales anteriores (incluido cualquier índice de competitividad electoral); o los indicadores generados por otras instituciones (delitos, secuestro, extorsión), se pueden visualizar en este espacio.  </w:t>
       </w:r>
     </w:p>
     <w:p>
@@ -3059,18 +3077,8 @@
           <w:szCs w:val="24"/>
           <w:lang w:val="es-MX"/>
         </w:rPr>
-        <w:t xml:space="preserve">La plataforma permite seleccionar un grupo de variables y exportar una base de datos para analizarla con la herramienta de preferencia del usuario.  La calculadora que muestran las </w:t>
-      </w:r>
-      <w:r>
-        <w:rPr>
-          <w:rFonts w:ascii="Times New Roman" w:hAnsi="Times New Roman" w:cs="Times New Roman"/>
-          <w:color w:val="00000A"/>
-          <w:sz w:val="24"/>
-          <w:szCs w:val="24"/>
-          <w:lang w:val="es-MX"/>
-        </w:rPr>
         <w:lastRenderedPageBreak/>
-        <w:t xml:space="preserve">figuras tendría el potencial de incrementar sustancialmente los niveles de transparencia alrededor del proceso, al obligar a cualquier usuario a entablar un diálogo (especialmente con las autoridades encargadas de la redistritación) de forma objetiva y a través de valores cuantitativos. El </w:t>
+        <w:t xml:space="preserve">La plataforma permite seleccionar un grupo de variables y exportar una base de datos para analizarla con la herramienta de preferencia del usuario.  La calculadora que muestran las figuras tendría el potencial de incrementar sustancialmente los niveles de transparencia alrededor del proceso, al obligar a cualquier usuario a entablar un diálogo (especialmente con las autoridades encargadas de la redistritación) de forma objetiva y a través de valores cuantitativos. El </w:t>
       </w:r>
       <w:r>
         <w:rPr>
@@ -3194,7 +3202,17 @@
           <w:sz w:val="24"/>
           <w:lang w:val="es-MX"/>
         </w:rPr>
-        <w:t xml:space="preserve">tecnología permitiría generar mecanismos de información a un costo marginal, especialmente si se utilizan plataformas de código de fuente abierta. Más que una amenaza para la redistritación, como lo pueden percibir algunos actores burocráticos o partidistas, abrir el proceso de redistritación al público obligaría a la autoridad electoral y a los partidos a adoptar criterios claros y consistentes para formular contrapropuestas de redistritación. A su vez, abriría las puertas para poder considerar inquietudes regionales y construir escenarios que, apegándose al marco normativo, se acerquen más a la realidad social de los electores. </w:t>
+        <w:t xml:space="preserve">tecnología permitiría generar mecanismos de información a un costo marginal, especialmente si se utilizan plataformas de código de fuente abierta. Más que una amenaza para la redistritación, como lo pueden percibir algunos actores burocráticos o partidistas, abrir el proceso de redistritación al público obligaría a la autoridad electoral y a los partidos a adoptar criterios claros y consistentes para formular contrapropuestas de redistritación. A su vez, abriría las puertas para poder considerar inquietudes regionales y construir escenarios que, apegándose al </w:t>
+      </w:r>
+      <w:r>
+        <w:rPr>
+          <w:rFonts w:ascii="Times New Roman" w:eastAsia="Times New Roman" w:hAnsi="Times New Roman" w:cs="Times New Roman"/>
+          <w:color w:val="00000A"/>
+          <w:sz w:val="24"/>
+          <w:lang w:val="es-MX"/>
+        </w:rPr>
+        <w:lastRenderedPageBreak/>
+        <w:t xml:space="preserve">marco normativo, se acerquen más a la realidad social de los electores. </w:t>
       </w:r>
     </w:p>
     <w:p>
@@ -3216,17 +3234,7 @@
           <w:lang w:val="es-MX"/>
         </w:rPr>
         <w:tab/>
-        <w:t xml:space="preserve">La aparición y el uso de la cartografía electoral en línea en Estados Unidos de América ha </w:t>
-      </w:r>
-      <w:r>
-        <w:rPr>
-          <w:rFonts w:ascii="Times New Roman" w:eastAsia="Times New Roman" w:hAnsi="Times New Roman" w:cs="Times New Roman"/>
-          <w:color w:val="00000A"/>
-          <w:sz w:val="24"/>
-          <w:lang w:val="es-MX"/>
-        </w:rPr>
-        <w:lastRenderedPageBreak/>
-        <w:t>permitido que la ciudadanía tenga acceso directo al proceso de redistritación e identificar con mayor precisión los intereses comunitarios. La participación ciudadana ha brindado a las autoridades una gama mucho más amplia de opciones para explorar, comparar y evaluar escenarios en un proceso que se ha caracterizado por sus altos niveles de politización y que, hasta hace unos años, era sólo accesible a un círculo muy pequeño de políticos y tecnócratas. La experiencia en EUA muestra que los planes creados por la ciudadanía, comparándolos con los propuestos por los legisladores, suelen tener menos sesgo partidista y generan escenarios más competitivos (Altman, Mann, McDonald y Ornstein 2010; Altman y McDonald 2010, 2011, 2012, 2014).</w:t>
+        <w:t>La aparición y el uso de la cartografía electoral en línea en Estados Unidos de América ha permitido que la ciudadanía tenga acceso directo al proceso de redistritación e identificar con mayor precisión los intereses comunitarios. La participación ciudadana ha brindado a las autoridades una gama mucho más amplia de opciones para explorar, comparar y evaluar escenarios en un proceso que se ha caracterizado por sus altos niveles de politización y que, hasta hace unos años, era sólo accesible a un círculo muy pequeño de políticos y tecnócratas. La experiencia en EUA muestra que los planes creados por la ciudadanía, comparándolos con los propuestos por los legisladores, suelen tener menos sesgo partidista y generan escenarios más competitivos (Altman, Mann, McDonald y Ornstein 2010; Altman y McDonald 2010, 2011, 2012, 2014).</w:t>
       </w:r>
       <w:r>
         <w:rPr>
@@ -3372,7 +3380,6 @@
           <w:lang w:val="es-MX"/>
         </w:rPr>
       </w:pPr>
-      <w:bookmarkStart w:id="1" w:name="_GoBack"/>
       <w:r>
         <w:rPr>
           <w:rFonts w:ascii="Times New Roman" w:eastAsia="Tahoma" w:hAnsi="Times New Roman" w:cs="Times New Roman"/>
@@ -3391,7 +3398,7 @@
           <w:szCs w:val="24"/>
           <w:lang w:val="es-MX"/>
         </w:rPr>
-        <w:t xml:space="preserve">. A pesar de no ser un proceso lo suficiente transparente ni estar libre de tensiones políticas, la redistritación en México se ha caracterizado, hasta ahora, por su bajo nivel de politización.  La ausencia de reelección legislativa explica, en parte, este fenómeno.  Los </w:t>
+        <w:t xml:space="preserve">. A pesar de no ser un proceso lo suficiente transparente ni estar libre de tensiones </w:t>
       </w:r>
       <w:r>
         <w:rPr>
@@ -3402,7 +3409,7 @@
           <w:lang w:val="es-MX"/>
         </w:rPr>
         <w:lastRenderedPageBreak/>
-        <w:t xml:space="preserve">legisladores tienen incentivos para cultivar lealtades con la cúpula partidista pero no con los electores de su demarcación; y éstos, carentes de un vínculo con el legislador, votan mayoritariamente por un partido, no para castigar o premiar el desempeño individual de </w:t>
+        <w:t xml:space="preserve">políticas, la redistritación en México se ha caracterizado, hasta ahora, por su bajo nivel de politización.  La ausencia de reelección legislativa explica, en parte, este fenómeno.  Los legisladores tienen incentivos para cultivar lealtades con la cúpula partidista pero no con los electores de su demarcación; y éstos, carentes de un vínculo con el legislador, votan mayoritariamente por un partido, no para castigar o premiar el desempeño individual de </w:t>
       </w:r>
       <w:r>
         <w:rPr>
@@ -3434,7 +3441,6 @@
         <w:t xml:space="preserve">A partir del 2018 entrará en vigor la cláusula de reelección legislativa inmediata a nivel federal y local, tras más de ocho décadas en que los legisladores no pudieron aspirar a repetir en sus cargos de representación.  Es esperable que la reelección dé nuevos bríos a la conexión electoral de representantes ambiciosos de permanecer en el cargo con su distrito.  En este contexto, consideramos fundamental hacer hincapié en la importancia de la redistritación, y ofrecer nuevos mecanismos para que más y más diversos actores se informen y participen en el dibujo del mapa.  Esto generará nuevos vínculos, hasta ahora inexistentes, de comunicación con los representates, los partidos y la autoridad electoral.  Es de suma importancia que la redistritación se convierta en un proceso inclusivo, equilibrado y transparente para darle sentido a los nuevos espacios de representación en el congreso federal y en cada una de las asambleas legislativas de los estados. </w:t>
       </w:r>
     </w:p>
-    <w:bookmarkEnd w:id="1"/>
     <w:p>
       <w:pPr>
         <w:pStyle w:val="LO-normal"/>
@@ -3454,7 +3460,7 @@
           <w:sz w:val="24"/>
           <w:lang w:val="es-MX"/>
         </w:rPr>
-        <w:t xml:space="preserve">La política gubernamental de datos abiertos busca poner a disposición de la ciudadanía la información generada por instituciones públicas en formatos accesibles, tanto técnicos como legales, para evaluar las políticas y acciones gubernamentales. El marco normativo en México, desde la Constitución hasta los reglamentos y estatutos de instituciones públicas, reconocen el acceso a la información pública como un derecho fundamental (Instituto Nacional Electoral 2015a). Es decir, hay una aceptación generalizada entre las instituciones del Estado mexicano sobre la trascendencia de contar con sistemas efectivos de acceso a la información pública y hay un reconocimiento explícito a la relevancia de generar y poner a disposición de la ciudadanía información socialmente útil. Sin embargo, existe un rezago importante en materia de </w:t>
+        <w:t xml:space="preserve">La política gubernamental de datos abiertos busca poner a disposición de la ciudadanía la información generada por instituciones públicas en formatos accesibles, tanto técnicos como legales, para evaluar las políticas y acciones gubernamentales. El marco normativo en México, desde la Constitución hasta los reglamentos y estatutos de instituciones públicas, reconocen el acceso a la información pública como un derecho fundamental (Instituto Nacional Electoral 2015a). Es decir, hay una aceptación generalizada entre las instituciones del Estado mexicano sobre la trascendencia de contar con sistemas efectivos de acceso a la información pública y hay </w:t>
       </w:r>
       <w:r>
         <w:rPr>
@@ -3464,7 +3470,7 @@
           <w:lang w:val="es-MX"/>
         </w:rPr>
         <w:lastRenderedPageBreak/>
-        <w:t xml:space="preserve">redistritación. El INE, y cada uno de los 32 Organismos Públicos Locales, pueden sumarse a las prácticas y estándares internacionales de gobierno abierto para transitar de una sociedad en donde la información es pública –porque así lo establece el marco normativo–, a una sociedad en donde la información que se genere con recursos públicos esté sistematizada, disponible y sea utilizable por cualquier persona interesada. </w:t>
+        <w:t xml:space="preserve">un reconocimiento explícito a la relevancia de generar y poner a disposición de la ciudadanía información socialmente útil. Sin embargo, existe un rezago importante en materia de redistritación. El INE, y cada uno de los 32 Organismos Públicos Locales, pueden sumarse a las prácticas y estándares internacionales de gobierno abierto para transitar de una sociedad en donde la información es pública –porque así lo establece el marco normativo–, a una sociedad en donde la información que se genere con recursos públicos esté sistematizada, disponible y sea utilizable por cualquier persona interesada. </w:t>
       </w:r>
     </w:p>
     <w:p>
@@ -3540,7 +3546,7 @@
           <w:szCs w:val="24"/>
           <w:lang w:val="es-MX"/>
         </w:rPr>
-        <w:t xml:space="preserve">**Usar quizás para la conclusión. Para las elecciones de 2018, por ejemplo, no está claro qué método de optimización, criterios, o ponderación utilizará el INE para redistritar los 300 distritos federales. Los distritos bajo los cuales se lleve a cabo la elección de 2018 serán, por primera ocasión, distritos en donde los representantes de mayoría relativa intentarán estrechar el vínculo que tienen con el electorado con el fin de ser reelectos hasta por tres periodos consecutivos. En teoría, estos distritos servirán para reelegir a los legisladores en las elecciones </w:t>
+        <w:t xml:space="preserve">**Usar quizás para la conclusión. Para las elecciones de 2018, por ejemplo, no está claro qué método de optimización, criterios, o ponderación utilizará el INE para redistritar los 300 distritos federales. Los distritos bajo los cuales se lleve a cabo la elección de 2018 serán, por primera ocasión, distritos en donde los representantes de mayoría relativa intentarán estrechar el </w:t>
       </w:r>
       <w:r>
         <w:rPr>
@@ -3551,7 +3557,7 @@
           <w:lang w:val="es-MX"/>
         </w:rPr>
         <w:lastRenderedPageBreak/>
-        <w:t>subsecuentes de 2021, 2024 y 2027.</w:t>
+        <w:t>vínculo que tienen con el electorado con el fin de ser reelectos hasta por tres periodos consecutivos. En teoría, estos distritos servirán para reelegir a los legisladores en las elecciones subsecuentes de 2021, 2024 y 2027.</w:t>
       </w:r>
     </w:p>
     <w:p>
@@ -9624,7 +9630,7 @@
         <w:sz w:val="16"/>
         <w:szCs w:val="16"/>
       </w:rPr>
-      <w:t>23</w:t>
+      <w:t>1</w:t>
     </w:r>
     <w:r>
       <w:rPr>
@@ -15120,7 +15126,7 @@
 </file>
 
 <file path=customXml/itemProps1.xml><?xml version="1.0" encoding="utf-8"?>
-<ds:datastoreItem xmlns:ds="http://schemas.openxmlformats.org/officeDocument/2006/customXml" ds:itemID="{8D9E3305-2C19-424D-8A23-0DF15CB2255F}">
+<ds:datastoreItem xmlns:ds="http://schemas.openxmlformats.org/officeDocument/2006/customXml" ds:itemID="{62D0C6D4-49BF-A14F-9521-F772D6B2CBAE}">
   <ds:schemaRefs>
     <ds:schemaRef ds:uri="http://schemas.openxmlformats.org/officeDocument/2006/bibliography"/>
   </ds:schemaRefs>

</xml_diff>